<commit_message>
add requirement and qpip for dependances
</commit_message>
<xml_diff>
--- a/rapports/templates/template_mhh.docx
+++ b/rapports/templates/template_mhh.docx
@@ -415,7 +415,6 @@
               <w:t xml:space="preserve"> {{</w:t>
             </w:r>
             <w:proofErr w:type="spellStart"/>
-            <w:proofErr w:type="gramStart"/>
             <w:r>
               <w:rPr>
                 <w:spacing w:val="-4"/>
@@ -427,14 +426,7 @@
               <w:rPr>
                 <w:w w:val="105"/>
               </w:rPr>
-              <w:t>even</w:t>
-            </w:r>
-            <w:proofErr w:type="gramEnd"/>
-            <w:r>
-              <w:rPr>
-                <w:w w:val="105"/>
-              </w:rPr>
-              <w:t>.Date</w:t>
+              <w:t>even.Date</w:t>
             </w:r>
             <w:proofErr w:type="spellEnd"/>
             <w:r>
@@ -476,7 +468,6 @@
               <w:t xml:space="preserve"> {{</w:t>
             </w:r>
             <w:proofErr w:type="spellStart"/>
-            <w:proofErr w:type="gramStart"/>
             <w:r>
               <w:rPr>
                 <w:w w:val="105"/>
@@ -493,14 +484,7 @@
               <w:rPr>
                 <w:w w:val="105"/>
               </w:rPr>
-              <w:t>mhh.Evalu</w:t>
-            </w:r>
-            <w:proofErr w:type="gramEnd"/>
-            <w:r>
-              <w:rPr>
-                <w:w w:val="105"/>
-              </w:rPr>
-              <w:t>_Princ</w:t>
+              <w:t>mhh.Evalu_Princ</w:t>
             </w:r>
             <w:proofErr w:type="spellEnd"/>
             <w:r>
@@ -652,14 +636,12 @@
                               <w:ind w:left="9"/>
                               <w:jc w:val="center"/>
                               <w:rPr>
-                                <w:rFonts w:ascii="Times New Roman"/>
                                 <w:color w:val="000000"/>
                                 <w:sz w:val="12"/>
                               </w:rPr>
                             </w:pPr>
                             <w:r>
                               <w:rPr>
-                                <w:rFonts w:ascii="Times New Roman"/>
                                 <w:color w:val="000000"/>
                                 <w:spacing w:val="-5"/>
                                 <w:w w:val="105"/>
@@ -695,14 +677,12 @@
                         <w:ind w:left="9"/>
                         <w:jc w:val="center"/>
                         <w:rPr>
-                          <w:rFonts w:ascii="Times New Roman"/>
                           <w:color w:val="000000"/>
                           <w:sz w:val="12"/>
                         </w:rPr>
                       </w:pPr>
                       <w:r>
                         <w:rPr>
-                          <w:rFonts w:ascii="Times New Roman"/>
                           <w:color w:val="000000"/>
                           <w:spacing w:val="-5"/>
                           <w:w w:val="105"/>
@@ -775,14 +755,12 @@
                               <w:ind w:left="9"/>
                               <w:jc w:val="center"/>
                               <w:rPr>
-                                <w:rFonts w:ascii="Times New Roman"/>
                                 <w:color w:val="000000"/>
                                 <w:sz w:val="12"/>
                               </w:rPr>
                             </w:pPr>
                             <w:r>
                               <w:rPr>
-                                <w:rFonts w:ascii="Times New Roman"/>
                                 <w:color w:val="000000"/>
                                 <w:spacing w:val="-5"/>
                                 <w:w w:val="105"/>
@@ -814,14 +792,12 @@
                         <w:ind w:left="9"/>
                         <w:jc w:val="center"/>
                         <w:rPr>
-                          <w:rFonts w:ascii="Times New Roman"/>
                           <w:color w:val="000000"/>
                           <w:sz w:val="12"/>
                         </w:rPr>
                       </w:pPr>
                       <w:r>
                         <w:rPr>
-                          <w:rFonts w:ascii="Times New Roman"/>
                           <w:color w:val="000000"/>
                           <w:spacing w:val="-5"/>
                           <w:w w:val="105"/>
@@ -1003,7 +979,6 @@
               <w:t>{{</w:t>
             </w:r>
             <w:proofErr w:type="spellStart"/>
-            <w:proofErr w:type="gramStart"/>
             <w:r>
               <w:rPr>
                 <w:w w:val="105"/>
@@ -1031,7 +1006,6 @@
               <w:t>Contexte</w:t>
             </w:r>
             <w:proofErr w:type="spellEnd"/>
-            <w:proofErr w:type="gramEnd"/>
             <w:r>
               <w:rPr>
                 <w:w w:val="105"/>
@@ -1068,7 +1042,6 @@
               <w:t>{{</w:t>
             </w:r>
             <w:proofErr w:type="spellStart"/>
-            <w:proofErr w:type="gramStart"/>
             <w:r>
               <w:rPr>
                 <w:w w:val="105"/>
@@ -1096,7 +1069,6 @@
               <w:t>Situat</w:t>
             </w:r>
             <w:proofErr w:type="spellEnd"/>
-            <w:proofErr w:type="gramEnd"/>
             <w:r>
               <w:rPr>
                 <w:w w:val="105"/>
@@ -1146,7 +1118,6 @@
               <w:t> : {{</w:t>
             </w:r>
             <w:proofErr w:type="spellStart"/>
-            <w:proofErr w:type="gramStart"/>
             <w:r>
               <w:rPr>
                 <w:w w:val="105"/>
@@ -1168,7 +1139,6 @@
               <w:t>FormTerr</w:t>
             </w:r>
             <w:proofErr w:type="spellEnd"/>
-            <w:proofErr w:type="gramEnd"/>
             <w:r>
               <w:t>}}</w:t>
             </w:r>
@@ -1244,7 +1214,6 @@
               <w:t>{{</w:t>
             </w:r>
             <w:proofErr w:type="spellStart"/>
-            <w:proofErr w:type="gramStart"/>
             <w:r>
               <w:rPr>
                 <w:w w:val="105"/>
@@ -1266,7 +1235,6 @@
               <w:t>Depress</w:t>
             </w:r>
             <w:proofErr w:type="spellEnd"/>
-            <w:proofErr w:type="gramEnd"/>
             <w:r>
               <w:t>}}</w:t>
             </w:r>
@@ -1372,16 +1340,11 @@
               <w:t>{{</w:t>
             </w:r>
             <w:proofErr w:type="spellStart"/>
-            <w:proofErr w:type="gramStart"/>
             <w:r>
               <w:t>i.mhh.</w:t>
             </w:r>
             <w:r>
-              <w:t>Depres</w:t>
-            </w:r>
-            <w:proofErr w:type="gramEnd"/>
-            <w:r>
-              <w:t>_</w:t>
+              <w:t>Depres_</w:t>
             </w:r>
             <w:r>
               <w:t>P</w:t>
@@ -1400,7 +1363,6 @@
               <w:t>{{</w:t>
             </w:r>
             <w:proofErr w:type="spellStart"/>
-            <w:proofErr w:type="gramStart"/>
             <w:r>
               <w:rPr>
                 <w:w w:val="105"/>
@@ -1411,7 +1373,6 @@
             <w:r>
               <w:t>mhh.Montic</w:t>
             </w:r>
-            <w:proofErr w:type="gramEnd"/>
             <w:r>
               <w:t>_</w:t>
             </w:r>
@@ -1430,14 +1391,14 @@
       </w:tr>
       <w:tr>
         <w:trPr>
-          <w:trHeight w:val="1296"/>
+          <w:trHeight w:val="1197"/>
         </w:trPr>
         <w:tc>
           <w:tcPr>
             <w:tcW w:w="2636" w:type="dxa"/>
             <w:tcBorders>
               <w:top w:val="single" w:sz="4" w:space="0" w:color="000000"/>
-              <w:bottom w:val="double" w:sz="2" w:space="0" w:color="000000"/>
+              <w:bottom w:val="single" w:sz="4" w:space="0" w:color="auto"/>
               <w:right w:val="single" w:sz="4" w:space="0" w:color="000000"/>
             </w:tcBorders>
             <w:shd w:val="clear" w:color="auto" w:fill="FFFFFF"/>
@@ -1451,12 +1412,16 @@
             </w:pPr>
             <w:r>
               <w:rPr>
+                <w:b/>
+                <w:bCs/>
                 <w:w w:val="105"/>
               </w:rPr>
               <w:t>La</w:t>
             </w:r>
             <w:r>
               <w:rPr>
+                <w:b/>
+                <w:bCs/>
                 <w:spacing w:val="-6"/>
                 <w:w w:val="105"/>
               </w:rPr>
@@ -1464,12 +1429,16 @@
             </w:r>
             <w:r>
               <w:rPr>
+                <w:b/>
+                <w:bCs/>
                 <w:w w:val="105"/>
               </w:rPr>
               <w:t>végétation</w:t>
             </w:r>
             <w:r>
               <w:rPr>
+                <w:b/>
+                <w:bCs/>
                 <w:spacing w:val="-6"/>
                 <w:w w:val="105"/>
               </w:rPr>
@@ -1477,12 +1446,16 @@
             </w:r>
             <w:r>
               <w:rPr>
+                <w:b/>
+                <w:bCs/>
                 <w:w w:val="105"/>
               </w:rPr>
               <w:t>est-elle</w:t>
             </w:r>
             <w:r>
               <w:rPr>
+                <w:b/>
+                <w:bCs/>
                 <w:spacing w:val="-5"/>
                 <w:w w:val="105"/>
               </w:rPr>
@@ -1490,6 +1463,8 @@
             </w:r>
             <w:r>
               <w:rPr>
+                <w:b/>
+                <w:bCs/>
                 <w:w w:val="105"/>
               </w:rPr>
               <w:t>perturbée</w:t>
@@ -1520,13 +1495,8 @@
               <w:t>{{</w:t>
             </w:r>
             <w:proofErr w:type="spellStart"/>
-            <w:proofErr w:type="gramStart"/>
-            <w:r>
-              <w:t>i.mhh.Veg</w:t>
-            </w:r>
-            <w:proofErr w:type="gramEnd"/>
-            <w:r>
-              <w:t>_Pert</w:t>
+            <w:r>
+              <w:t>i.mhh.Veg_Pert</w:t>
             </w:r>
             <w:proofErr w:type="spellEnd"/>
             <w:r>
@@ -1542,12 +1512,16 @@
             </w:pPr>
             <w:r>
               <w:rPr>
+                <w:b/>
+                <w:bCs/>
                 <w:w w:val="105"/>
               </w:rPr>
               <w:t>Les</w:t>
             </w:r>
             <w:r>
               <w:rPr>
+                <w:b/>
+                <w:bCs/>
                 <w:spacing w:val="-6"/>
                 <w:w w:val="105"/>
               </w:rPr>
@@ -1555,12 +1529,16 @@
             </w:r>
             <w:r>
               <w:rPr>
+                <w:b/>
+                <w:bCs/>
                 <w:w w:val="105"/>
               </w:rPr>
               <w:t>sols</w:t>
             </w:r>
             <w:r>
               <w:rPr>
+                <w:b/>
+                <w:bCs/>
                 <w:spacing w:val="-4"/>
                 <w:w w:val="105"/>
               </w:rPr>
@@ -1568,12 +1546,16 @@
             </w:r>
             <w:r>
               <w:rPr>
+                <w:b/>
+                <w:bCs/>
                 <w:w w:val="105"/>
               </w:rPr>
               <w:t>sont-ils</w:t>
             </w:r>
             <w:r>
               <w:rPr>
+                <w:b/>
+                <w:bCs/>
                 <w:spacing w:val="-5"/>
                 <w:w w:val="105"/>
               </w:rPr>
@@ -1581,6 +1563,8 @@
             </w:r>
             <w:r>
               <w:rPr>
+                <w:b/>
+                <w:bCs/>
                 <w:w w:val="105"/>
               </w:rPr>
               <w:t>perturbés</w:t>
@@ -1598,13 +1582,8 @@
               <w:t>{{</w:t>
             </w:r>
             <w:proofErr w:type="spellStart"/>
-            <w:proofErr w:type="gramStart"/>
-            <w:r>
-              <w:t>i.mhh.Sol</w:t>
-            </w:r>
-            <w:proofErr w:type="gramEnd"/>
-            <w:r>
-              <w:t>_Pert</w:t>
+            <w:r>
+              <w:t>i.mhh.Sol_Pert</w:t>
             </w:r>
             <w:proofErr w:type="spellEnd"/>
             <w:r>
@@ -1615,61 +1594,181 @@
             <w:pPr>
               <w:rPr>
                 <w:w w:val="105"/>
-                <w:sz w:val="11"/>
-                <w:szCs w:val="24"/>
               </w:rPr>
             </w:pPr>
             <w:r>
               <w:rPr>
-                <w:w w:val="105"/>
-                <w:sz w:val="11"/>
-                <w:szCs w:val="24"/>
+                <w:b/>
+                <w:bCs/>
+                <w:w w:val="105"/>
               </w:rPr>
               <w:t>L</w:t>
             </w:r>
             <w:r>
               <w:rPr>
-                <w:w w:val="105"/>
-                <w:sz w:val="11"/>
-                <w:szCs w:val="24"/>
+                <w:b/>
+                <w:bCs/>
+                <w:w w:val="105"/>
               </w:rPr>
               <w:t>’</w:t>
             </w:r>
             <w:r>
               <w:rPr>
-                <w:w w:val="105"/>
-                <w:sz w:val="11"/>
-                <w:szCs w:val="24"/>
+                <w:b/>
+                <w:bCs/>
+                <w:w w:val="105"/>
               </w:rPr>
               <w:t>hydrologie est-elle perturbé</w:t>
             </w:r>
             <w:r>
               <w:rPr>
-                <w:w w:val="105"/>
-                <w:sz w:val="11"/>
-                <w:szCs w:val="24"/>
-              </w:rPr>
-              <w:t>e :</w:t>
+                <w:b/>
+                <w:bCs/>
+                <w:w w:val="105"/>
+              </w:rPr>
+              <w:t>e</w:t>
+            </w:r>
+            <w:r>
+              <w:rPr>
+                <w:w w:val="105"/>
+              </w:rPr>
+              <w:t> :</w:t>
+            </w:r>
+          </w:p>
+          <w:p>
+            <w:r>
+              <w:t>{{</w:t>
+            </w:r>
+            <w:proofErr w:type="spellStart"/>
+            <w:r>
+              <w:t>i.mhh.Hydro_Pert</w:t>
+            </w:r>
+            <w:proofErr w:type="spellEnd"/>
+            <w:r>
+              <w:t>}}</w:t>
             </w:r>
           </w:p>
           <w:p>
             <w:pPr>
               <w:rPr>
-                <w:sz w:val="11"/>
-                <w:szCs w:val="24"/>
+                <w:spacing w:val="-10"/>
+                <w:w w:val="105"/>
               </w:rPr>
             </w:pPr>
             <w:r>
+              <w:rPr>
+                <w:b/>
+                <w:bCs/>
+                <w:w w:val="105"/>
+              </w:rPr>
+              <w:t>Est-ce</w:t>
+            </w:r>
+            <w:r>
+              <w:rPr>
+                <w:b/>
+                <w:bCs/>
+                <w:spacing w:val="-5"/>
+                <w:w w:val="105"/>
+              </w:rPr>
+              <w:t xml:space="preserve"> </w:t>
+            </w:r>
+            <w:r>
+              <w:rPr>
+                <w:b/>
+                <w:bCs/>
+                <w:w w:val="105"/>
+              </w:rPr>
+              <w:t>un</w:t>
+            </w:r>
+            <w:r>
+              <w:rPr>
+                <w:b/>
+                <w:bCs/>
+                <w:spacing w:val="-5"/>
+                <w:w w:val="105"/>
+              </w:rPr>
+              <w:t xml:space="preserve"> </w:t>
+            </w:r>
+            <w:r>
+              <w:rPr>
+                <w:b/>
+                <w:bCs/>
+                <w:w w:val="105"/>
+              </w:rPr>
+              <w:t>milieu</w:t>
+            </w:r>
+            <w:r>
+              <w:rPr>
+                <w:b/>
+                <w:bCs/>
+                <w:spacing w:val="-5"/>
+                <w:w w:val="105"/>
+              </w:rPr>
+              <w:t xml:space="preserve"> </w:t>
+            </w:r>
+            <w:r>
+              <w:rPr>
+                <w:b/>
+                <w:bCs/>
+                <w:w w:val="105"/>
+              </w:rPr>
+              <w:t>d</w:t>
+            </w:r>
+            <w:r>
+              <w:rPr>
+                <w:b/>
+                <w:bCs/>
+                <w:w w:val="105"/>
+              </w:rPr>
+              <w:t>’</w:t>
+            </w:r>
+            <w:r>
+              <w:rPr>
+                <w:b/>
+                <w:bCs/>
+                <w:w w:val="105"/>
+              </w:rPr>
+              <w:t>origine</w:t>
+            </w:r>
+            <w:r>
+              <w:rPr>
+                <w:b/>
+                <w:bCs/>
+                <w:spacing w:val="-5"/>
+                <w:w w:val="105"/>
+              </w:rPr>
+              <w:t xml:space="preserve"> </w:t>
+            </w:r>
+            <w:r>
+              <w:rPr>
+                <w:b/>
+                <w:bCs/>
+                <w:w w:val="105"/>
+              </w:rPr>
+              <w:t>anthropique</w:t>
+            </w:r>
+            <w:r>
+              <w:rPr>
+                <w:spacing w:val="-6"/>
+                <w:w w:val="105"/>
+              </w:rPr>
+              <w:t> </w:t>
+            </w:r>
+            <w:r>
+              <w:rPr>
+                <w:spacing w:val="-10"/>
+                <w:w w:val="105"/>
+              </w:rPr>
+              <w:t>:</w:t>
+            </w:r>
+          </w:p>
+          <w:p>
+            <w:r>
               <w:t>{{</w:t>
             </w:r>
             <w:proofErr w:type="spellStart"/>
-            <w:proofErr w:type="gramStart"/>
-            <w:r>
-              <w:t>i.mhh.Hydro</w:t>
-            </w:r>
-            <w:proofErr w:type="gramEnd"/>
-            <w:r>
-              <w:t>_Pert</w:t>
+            <w:r>
+              <w:t>i.mhh.MAnth</w:t>
             </w:r>
             <w:proofErr w:type="spellEnd"/>
             <w:r>
@@ -1679,219 +1778,59 @@
           <w:p>
             <w:pPr>
               <w:rPr>
-                <w:spacing w:val="-10"/>
-                <w:w w:val="105"/>
-                <w:sz w:val="11"/>
-                <w:szCs w:val="24"/>
+                <w:w w:val="105"/>
               </w:rPr>
             </w:pPr>
             <w:r>
               <w:rPr>
-                <w:w w:val="105"/>
-                <w:sz w:val="11"/>
-                <w:szCs w:val="24"/>
-              </w:rPr>
-              <w:t>Est-ce</w:t>
-            </w:r>
-            <w:r>
-              <w:rPr>
-                <w:spacing w:val="-5"/>
-                <w:w w:val="105"/>
-                <w:sz w:val="11"/>
-                <w:szCs w:val="24"/>
-              </w:rPr>
-              <w:t xml:space="preserve"> </w:t>
-            </w:r>
-            <w:r>
-              <w:rPr>
-                <w:w w:val="105"/>
-                <w:sz w:val="11"/>
-                <w:szCs w:val="24"/>
-              </w:rPr>
-              <w:t>un</w:t>
-            </w:r>
-            <w:r>
-              <w:rPr>
-                <w:spacing w:val="-5"/>
-                <w:w w:val="105"/>
-                <w:sz w:val="11"/>
-                <w:szCs w:val="24"/>
-              </w:rPr>
-              <w:t xml:space="preserve"> </w:t>
-            </w:r>
-            <w:r>
-              <w:rPr>
-                <w:w w:val="105"/>
-                <w:sz w:val="11"/>
-                <w:szCs w:val="24"/>
-              </w:rPr>
-              <w:t>milieu</w:t>
-            </w:r>
-            <w:r>
-              <w:rPr>
-                <w:spacing w:val="-5"/>
-                <w:w w:val="105"/>
-                <w:sz w:val="11"/>
-                <w:szCs w:val="24"/>
-              </w:rPr>
-              <w:t xml:space="preserve"> </w:t>
-            </w:r>
-            <w:r>
-              <w:rPr>
-                <w:w w:val="105"/>
-                <w:sz w:val="11"/>
-                <w:szCs w:val="24"/>
-              </w:rPr>
-              <w:t>d</w:t>
-            </w:r>
-            <w:r>
-              <w:rPr>
-                <w:w w:val="105"/>
-                <w:sz w:val="11"/>
-                <w:szCs w:val="24"/>
-              </w:rPr>
-              <w:t>’</w:t>
-            </w:r>
-            <w:r>
-              <w:rPr>
-                <w:w w:val="105"/>
-                <w:sz w:val="11"/>
-                <w:szCs w:val="24"/>
-              </w:rPr>
-              <w:t>origine</w:t>
-            </w:r>
-            <w:r>
-              <w:rPr>
-                <w:spacing w:val="-5"/>
-                <w:w w:val="105"/>
-                <w:sz w:val="11"/>
-                <w:szCs w:val="24"/>
-              </w:rPr>
-              <w:t xml:space="preserve"> </w:t>
-            </w:r>
-            <w:r>
-              <w:rPr>
-                <w:w w:val="105"/>
-                <w:sz w:val="11"/>
-                <w:szCs w:val="24"/>
-              </w:rPr>
-              <w:t>anthropique</w:t>
-            </w:r>
-            <w:r>
-              <w:rPr>
-                <w:spacing w:val="-6"/>
-                <w:w w:val="105"/>
-                <w:sz w:val="11"/>
-                <w:szCs w:val="24"/>
+                <w:b/>
+                <w:bCs/>
+                <w:w w:val="105"/>
+              </w:rPr>
+              <w:t>Le milieu est-il affecté par un barrage de</w:t>
+            </w:r>
+            <w:r>
+              <w:rPr>
+                <w:b/>
+                <w:bCs/>
+              </w:rPr>
+              <w:t xml:space="preserve"> </w:t>
+            </w:r>
+            <w:r>
+              <w:rPr>
+                <w:b/>
+                <w:bCs/>
+                <w:w w:val="105"/>
+              </w:rPr>
+              <w:t>castor</w:t>
+            </w:r>
+            <w:r>
+              <w:rPr>
+                <w:w w:val="105"/>
               </w:rPr>
               <w:t> </w:t>
             </w:r>
             <w:r>
               <w:rPr>
-                <w:spacing w:val="-10"/>
-                <w:w w:val="105"/>
-                <w:sz w:val="11"/>
-                <w:szCs w:val="24"/>
+                <w:spacing w:val="-7"/>
+                <w:w w:val="105"/>
               </w:rPr>
               <w:t>:</w:t>
             </w:r>
-          </w:p>
-          <w:p>
-            <w:pPr>
-              <w:rPr>
-                <w:sz w:val="11"/>
-                <w:szCs w:val="24"/>
-              </w:rPr>
-            </w:pPr>
+            <w:r>
+              <w:rPr>
+                <w:w w:val="105"/>
+              </w:rPr>
+              <w:t xml:space="preserve"> </w:t>
+            </w:r>
+          </w:p>
+          <w:p>
             <w:r>
               <w:t>{{</w:t>
             </w:r>
             <w:proofErr w:type="spellStart"/>
-            <w:proofErr w:type="gramStart"/>
-            <w:r>
-              <w:t>i.mhh.MAnth</w:t>
-            </w:r>
-            <w:proofErr w:type="spellEnd"/>
-            <w:proofErr w:type="gramEnd"/>
-            <w:r>
-              <w:t>}}</w:t>
-            </w:r>
-          </w:p>
-          <w:p>
-            <w:pPr>
-              <w:rPr>
-                <w:w w:val="105"/>
-                <w:sz w:val="11"/>
-                <w:szCs w:val="24"/>
-              </w:rPr>
-            </w:pPr>
-            <w:r>
-              <w:rPr>
-                <w:w w:val="105"/>
-                <w:sz w:val="11"/>
-                <w:szCs w:val="24"/>
-              </w:rPr>
-              <w:t>Le milieu est-il affecté par un barrage de</w:t>
-            </w:r>
-            <w:r>
-              <w:rPr>
-                <w:sz w:val="11"/>
-                <w:szCs w:val="24"/>
-              </w:rPr>
-              <w:t xml:space="preserve"> </w:t>
-            </w:r>
-            <w:r>
-              <w:rPr>
-                <w:w w:val="105"/>
-                <w:sz w:val="11"/>
-                <w:szCs w:val="24"/>
-              </w:rPr>
-              <w:t>castor</w:t>
-            </w:r>
-            <w:r>
-              <w:rPr>
-                <w:w w:val="105"/>
-                <w:sz w:val="11"/>
-                <w:szCs w:val="24"/>
-              </w:rPr>
-              <w:t> </w:t>
-            </w:r>
-            <w:r>
-              <w:rPr>
-                <w:spacing w:val="-7"/>
-                <w:w w:val="105"/>
-                <w:sz w:val="11"/>
-                <w:szCs w:val="24"/>
-              </w:rPr>
-              <w:t>:</w:t>
-            </w:r>
-            <w:r>
-              <w:rPr>
-                <w:w w:val="105"/>
-                <w:sz w:val="11"/>
-                <w:szCs w:val="24"/>
-              </w:rPr>
-              <w:t xml:space="preserve"> </w:t>
-            </w:r>
-          </w:p>
-          <w:p>
-            <w:pPr>
-              <w:rPr>
-                <w:sz w:val="11"/>
-                <w:szCs w:val="24"/>
-              </w:rPr>
-            </w:pPr>
-            <w:r>
-              <w:t>{{</w:t>
-            </w:r>
-            <w:proofErr w:type="spellStart"/>
-            <w:proofErr w:type="gramStart"/>
-            <w:r>
-              <w:t>i.mhh.Barr</w:t>
-            </w:r>
-            <w:proofErr w:type="gramEnd"/>
-            <w:r>
-              <w:t>_Cast</w:t>
+            <w:r>
+              <w:t>i.mhh.Barr_Cast</w:t>
             </w:r>
             <w:proofErr w:type="spellEnd"/>
             <w:r>
@@ -1905,7 +1844,7 @@
             <w:tcBorders>
               <w:top w:val="single" w:sz="4" w:space="0" w:color="000000"/>
               <w:left w:val="single" w:sz="4" w:space="0" w:color="000000"/>
-              <w:bottom w:val="double" w:sz="2" w:space="0" w:color="000000"/>
+              <w:bottom w:val="single" w:sz="4" w:space="0" w:color="auto"/>
             </w:tcBorders>
             <w:shd w:val="clear" w:color="auto" w:fill="FFFFFF"/>
           </w:tcPr>
@@ -1918,12 +1857,16 @@
             </w:pPr>
             <w:r>
               <w:rPr>
+                <w:b/>
+                <w:bCs/>
                 <w:w w:val="105"/>
               </w:rPr>
               <w:t>Type</w:t>
             </w:r>
             <w:r>
               <w:rPr>
+                <w:b/>
+                <w:bCs/>
                 <w:spacing w:val="-5"/>
                 <w:w w:val="105"/>
               </w:rPr>
@@ -1931,12 +1874,16 @@
             </w:r>
             <w:r>
               <w:rPr>
+                <w:b/>
+                <w:bCs/>
                 <w:w w:val="105"/>
               </w:rPr>
               <w:t>de</w:t>
             </w:r>
             <w:r>
               <w:rPr>
+                <w:b/>
+                <w:bCs/>
                 <w:spacing w:val="-5"/>
                 <w:w w:val="105"/>
               </w:rPr>
@@ -1944,6 +1891,8 @@
             </w:r>
             <w:r>
               <w:rPr>
+                <w:b/>
+                <w:bCs/>
                 <w:w w:val="105"/>
               </w:rPr>
               <w:t>perturbation</w:t>
@@ -1964,262 +1913,234 @@
             </w:r>
           </w:p>
           <w:p>
-            <w:r>
-              <w:t xml:space="preserve">{% for </w:t>
-            </w:r>
-            <w:proofErr w:type="spellStart"/>
-            <w:r>
-              <w:t>pert</w:t>
-            </w:r>
-            <w:proofErr w:type="spellEnd"/>
-            <w:r>
-              <w:t xml:space="preserve"> in </w:t>
-            </w:r>
-            <w:proofErr w:type="spellStart"/>
-            <w:proofErr w:type="gramStart"/>
-            <w:r>
-              <w:t>i.perts</w:t>
-            </w:r>
-            <w:proofErr w:type="spellEnd"/>
-            <w:proofErr w:type="gramEnd"/>
-            <w:r>
-              <w:t xml:space="preserve"> </w:t>
-            </w:r>
-            <w:proofErr w:type="gramStart"/>
-            <w:r>
-              <w:t>%}{</w:t>
-            </w:r>
-            <w:proofErr w:type="gramEnd"/>
-            <w:r>
-              <w:t>{</w:t>
-            </w:r>
-            <w:proofErr w:type="spellStart"/>
-            <w:proofErr w:type="gramStart"/>
-            <w:r>
-              <w:t>pert.Type</w:t>
-            </w:r>
-            <w:proofErr w:type="gramEnd"/>
-            <w:r>
-              <w:t>_Pert</w:t>
-            </w:r>
-            <w:proofErr w:type="spellEnd"/>
-            <w:r>
+            <w:pPr>
+              <w:rPr>
+                <w:lang w:val="fr-CA"/>
+              </w:rPr>
+            </w:pPr>
+            <w:r>
+              <w:rPr>
+                <w:lang w:val="fr-CA"/>
+              </w:rPr>
+              <w:t>{% for pert in i.perts %}{{pert.Type_Pert}}</w:t>
+            </w:r>
+          </w:p>
+          <w:p>
+            <w:r>
+              <w:t xml:space="preserve">{% </w:t>
+            </w:r>
+            <w:proofErr w:type="spellStart"/>
+            <w:r>
+              <w:t>endfor</w:t>
+            </w:r>
+            <w:proofErr w:type="spellEnd"/>
+            <w:r>
+              <w:t xml:space="preserve"> %}</w:t>
+            </w:r>
+          </w:p>
+          <w:p>
+            <w:pPr>
+              <w:rPr>
+                <w:b/>
+              </w:rPr>
+            </w:pPr>
+          </w:p>
+          <w:p>
+            <w:pPr>
+              <w:rPr>
+                <w:spacing w:val="-2"/>
+                <w:w w:val="105"/>
+              </w:rPr>
+            </w:pPr>
+            <w:r>
+              <w:rPr>
+                <w:b/>
+                <w:bCs/>
+                <w:w w:val="105"/>
+              </w:rPr>
+              <w:t>Pressions</w:t>
+            </w:r>
+            <w:r>
+              <w:rPr>
+                <w:spacing w:val="-3"/>
+                <w:w w:val="105"/>
+              </w:rPr>
+              <w:t xml:space="preserve"> </w:t>
+            </w:r>
+            <w:r>
+              <w:rPr>
+                <w:spacing w:val="-2"/>
+                <w:w w:val="105"/>
+              </w:rPr>
+              <w:t>(</w:t>
+            </w:r>
+            <w:r>
+              <w:rPr>
+                <w:w w:val="105"/>
+              </w:rPr>
+              <w:t>indiquer</w:t>
+            </w:r>
+            <w:r>
+              <w:rPr>
+                <w:spacing w:val="-3"/>
+                <w:w w:val="105"/>
+              </w:rPr>
+              <w:t xml:space="preserve"> </w:t>
+            </w:r>
+            <w:r>
+              <w:rPr>
+                <w:w w:val="105"/>
+              </w:rPr>
+              <w:t>le</w:t>
+            </w:r>
+            <w:r>
+              <w:rPr>
+                <w:spacing w:val="-2"/>
+                <w:w w:val="105"/>
+              </w:rPr>
+              <w:t xml:space="preserve"> </w:t>
+            </w:r>
+            <w:r>
+              <w:rPr>
+                <w:w w:val="105"/>
+              </w:rPr>
+              <w:t>type</w:t>
+            </w:r>
+            <w:r>
+              <w:rPr>
+                <w:spacing w:val="-2"/>
+                <w:w w:val="105"/>
+              </w:rPr>
+              <w:t xml:space="preserve"> </w:t>
+            </w:r>
+            <w:r>
+              <w:rPr>
+                <w:w w:val="105"/>
+              </w:rPr>
+              <w:t>de</w:t>
+            </w:r>
+            <w:r>
+              <w:rPr>
+                <w:spacing w:val="-2"/>
+                <w:w w:val="105"/>
+              </w:rPr>
+              <w:t xml:space="preserve"> </w:t>
+            </w:r>
+            <w:r>
+              <w:rPr>
+                <w:w w:val="105"/>
+              </w:rPr>
+              <w:t>pression</w:t>
+            </w:r>
+            <w:r>
+              <w:rPr>
+                <w:spacing w:val="-2"/>
+                <w:w w:val="105"/>
+              </w:rPr>
+              <w:t xml:space="preserve"> </w:t>
+            </w:r>
+            <w:r>
+              <w:rPr>
+                <w:w w:val="105"/>
+              </w:rPr>
+              <w:t>et</w:t>
+            </w:r>
+            <w:r>
+              <w:rPr>
+                <w:spacing w:val="-2"/>
+                <w:w w:val="105"/>
+              </w:rPr>
+              <w:t xml:space="preserve"> </w:t>
+            </w:r>
+            <w:r>
+              <w:rPr>
+                <w:w w:val="105"/>
+              </w:rPr>
+              <w:t>la</w:t>
+            </w:r>
+            <w:r>
+              <w:rPr>
+                <w:spacing w:val="-2"/>
+                <w:w w:val="105"/>
+              </w:rPr>
+              <w:t xml:space="preserve"> distance</w:t>
+            </w:r>
+            <w:r>
+              <w:rPr>
+                <w:spacing w:val="-2"/>
+                <w:w w:val="105"/>
+              </w:rPr>
+              <w:t>) :</w:t>
+            </w:r>
+          </w:p>
+          <w:p>
+            <w:pPr>
+              <w:rPr>
+                <w:w w:val="105"/>
+              </w:rPr>
+            </w:pPr>
+            <w:r>
+              <w:rPr>
+                <w:w w:val="105"/>
+              </w:rPr>
+              <w:t>{{</w:t>
+            </w:r>
+            <w:proofErr w:type="spellStart"/>
+            <w:r>
+              <w:rPr>
+                <w:w w:val="105"/>
+              </w:rPr>
+              <w:t>i.mhh.pression</w:t>
+            </w:r>
+            <w:proofErr w:type="spellEnd"/>
+            <w:r>
+              <w:rPr>
+                <w:w w:val="105"/>
+              </w:rPr>
+              <w:t>}}, {{</w:t>
+            </w:r>
+            <w:proofErr w:type="spellStart"/>
+            <w:r>
+              <w:rPr>
+                <w:w w:val="105"/>
+              </w:rPr>
+              <w:t>i.mhh.press_distance</w:t>
+            </w:r>
+            <w:proofErr w:type="spellEnd"/>
+            <w:r>
+              <w:rPr>
+                <w:w w:val="105"/>
+              </w:rPr>
               <w:t>}}</w:t>
             </w:r>
           </w:p>
           <w:p>
-            <w:r>
-              <w:t xml:space="preserve">{% </w:t>
-            </w:r>
-            <w:proofErr w:type="spellStart"/>
-            <w:r>
-              <w:t>endfor</w:t>
-            </w:r>
-            <w:proofErr w:type="spellEnd"/>
-            <w:r>
-              <w:t xml:space="preserve"> %}</w:t>
-            </w:r>
-          </w:p>
-          <w:p>
             <w:pPr>
               <w:rPr>
-                <w:b/>
+                <w:spacing w:val="-2"/>
+                <w:w w:val="105"/>
               </w:rPr>
             </w:pPr>
           </w:p>
           <w:p>
             <w:pPr>
               <w:rPr>
-                <w:spacing w:val="-2"/>
-                <w:w w:val="105"/>
+                <w:b/>
+                <w:bCs/>
               </w:rPr>
             </w:pPr>
             <w:r>
               <w:rPr>
-                <w:w w:val="105"/>
-              </w:rPr>
-              <w:t>Pressions</w:t>
-            </w:r>
-            <w:r>
-              <w:rPr>
-                <w:spacing w:val="-3"/>
-                <w:w w:val="105"/>
-              </w:rPr>
-              <w:t xml:space="preserve"> </w:t>
-            </w:r>
-            <w:r>
-              <w:rPr>
-                <w:w w:val="105"/>
-              </w:rPr>
-              <w:t>:</w:t>
-            </w:r>
-            <w:r>
-              <w:rPr>
-                <w:spacing w:val="-2"/>
-                <w:w w:val="105"/>
-              </w:rPr>
-              <w:t xml:space="preserve"> </w:t>
-            </w:r>
-            <w:r>
-              <w:rPr>
-                <w:w w:val="105"/>
-              </w:rPr>
-              <w:t>indiquer</w:t>
-            </w:r>
-            <w:r>
-              <w:rPr>
-                <w:spacing w:val="-3"/>
-                <w:w w:val="105"/>
-              </w:rPr>
-              <w:t xml:space="preserve"> </w:t>
-            </w:r>
-            <w:r>
-              <w:rPr>
-                <w:w w:val="105"/>
-              </w:rPr>
-              <w:t>le</w:t>
-            </w:r>
-            <w:r>
-              <w:rPr>
-                <w:spacing w:val="-2"/>
-                <w:w w:val="105"/>
-              </w:rPr>
-              <w:t xml:space="preserve"> </w:t>
-            </w:r>
-            <w:r>
-              <w:rPr>
-                <w:w w:val="105"/>
-              </w:rPr>
-              <w:t>type</w:t>
-            </w:r>
-            <w:r>
-              <w:rPr>
-                <w:spacing w:val="-2"/>
-                <w:w w:val="105"/>
-              </w:rPr>
-              <w:t xml:space="preserve"> </w:t>
-            </w:r>
-            <w:r>
-              <w:rPr>
-                <w:w w:val="105"/>
-              </w:rPr>
-              <w:t>de</w:t>
-            </w:r>
-            <w:r>
-              <w:rPr>
-                <w:spacing w:val="-2"/>
-                <w:w w:val="105"/>
-              </w:rPr>
-              <w:t xml:space="preserve"> </w:t>
-            </w:r>
-            <w:r>
-              <w:rPr>
-                <w:w w:val="105"/>
-              </w:rPr>
-              <w:t>pression</w:t>
-            </w:r>
-            <w:r>
-              <w:rPr>
-                <w:spacing w:val="-2"/>
-                <w:w w:val="105"/>
-              </w:rPr>
-              <w:t xml:space="preserve"> </w:t>
-            </w:r>
-            <w:r>
-              <w:rPr>
-                <w:w w:val="105"/>
-              </w:rPr>
-              <w:t>et</w:t>
-            </w:r>
-            <w:r>
-              <w:rPr>
-                <w:spacing w:val="-2"/>
-                <w:w w:val="105"/>
-              </w:rPr>
-              <w:t xml:space="preserve"> </w:t>
-            </w:r>
-            <w:r>
-              <w:rPr>
-                <w:w w:val="105"/>
-              </w:rPr>
-              <w:t>la</w:t>
-            </w:r>
-            <w:r>
-              <w:rPr>
-                <w:spacing w:val="-2"/>
-                <w:w w:val="105"/>
-              </w:rPr>
-              <w:t xml:space="preserve"> distance</w:t>
-            </w:r>
-          </w:p>
-          <w:p>
-            <w:pPr>
-              <w:rPr>
-                <w:w w:val="105"/>
-              </w:rPr>
-            </w:pPr>
-            <w:r>
-              <w:rPr>
-                <w:w w:val="105"/>
-              </w:rPr>
-              <w:t>{{</w:t>
-            </w:r>
-            <w:proofErr w:type="spellStart"/>
-            <w:proofErr w:type="gramStart"/>
-            <w:r>
-              <w:rPr>
-                <w:w w:val="105"/>
-              </w:rPr>
-              <w:t>i.mhh.pression</w:t>
-            </w:r>
-            <w:proofErr w:type="spellEnd"/>
-            <w:proofErr w:type="gramEnd"/>
-            <w:r>
-              <w:rPr>
-                <w:w w:val="105"/>
-              </w:rPr>
-              <w:t>}}, {{</w:t>
-            </w:r>
-            <w:proofErr w:type="spellStart"/>
-            <w:proofErr w:type="gramStart"/>
-            <w:r>
-              <w:rPr>
-                <w:w w:val="105"/>
-              </w:rPr>
-              <w:t>i.mhh.press</w:t>
-            </w:r>
-            <w:proofErr w:type="gramEnd"/>
-            <w:r>
-              <w:rPr>
-                <w:w w:val="105"/>
-              </w:rPr>
-              <w:t>_distance</w:t>
-            </w:r>
-            <w:proofErr w:type="spellEnd"/>
-            <w:r>
-              <w:rPr>
-                <w:w w:val="105"/>
-              </w:rPr>
-              <w:t>}}</w:t>
-            </w:r>
-          </w:p>
-          <w:p>
-            <w:pPr>
-              <w:rPr>
-                <w:spacing w:val="-2"/>
-                <w:w w:val="105"/>
-              </w:rPr>
-            </w:pPr>
-          </w:p>
-          <w:p>
-            <w:r>
-              <w:rPr>
+                <w:b/>
+                <w:bCs/>
                 <w:w w:val="105"/>
               </w:rPr>
               <w:t>Présence</w:t>
             </w:r>
             <w:r>
               <w:rPr>
+                <w:b/>
+                <w:bCs/>
                 <w:spacing w:val="-4"/>
                 <w:w w:val="105"/>
               </w:rPr>
@@ -2227,24 +2148,32 @@
             </w:r>
             <w:r>
               <w:rPr>
+                <w:b/>
+                <w:bCs/>
                 <w:w w:val="105"/>
               </w:rPr>
               <w:t>d</w:t>
             </w:r>
             <w:r>
               <w:rPr>
+                <w:b/>
+                <w:bCs/>
                 <w:w w:val="105"/>
               </w:rPr>
               <w:t>’</w:t>
             </w:r>
             <w:r>
               <w:rPr>
+                <w:b/>
+                <w:bCs/>
                 <w:w w:val="105"/>
               </w:rPr>
               <w:t>espèces</w:t>
             </w:r>
             <w:r>
               <w:rPr>
+                <w:b/>
+                <w:bCs/>
                 <w:spacing w:val="-4"/>
                 <w:w w:val="105"/>
               </w:rPr>
@@ -2252,12 +2181,16 @@
             </w:r>
             <w:r>
               <w:rPr>
+                <w:b/>
+                <w:bCs/>
                 <w:w w:val="105"/>
               </w:rPr>
               <w:t>floristiques</w:t>
             </w:r>
             <w:r>
               <w:rPr>
+                <w:b/>
+                <w:bCs/>
                 <w:spacing w:val="-5"/>
                 <w:w w:val="105"/>
               </w:rPr>
@@ -2265,12 +2198,16 @@
             </w:r>
             <w:r>
               <w:rPr>
+                <w:b/>
+                <w:bCs/>
                 <w:w w:val="105"/>
               </w:rPr>
               <w:t>exotiques</w:t>
             </w:r>
             <w:r>
               <w:rPr>
+                <w:b/>
+                <w:bCs/>
                 <w:spacing w:val="-5"/>
                 <w:w w:val="105"/>
               </w:rPr>
@@ -2278,12 +2215,16 @@
             </w:r>
             <w:r>
               <w:rPr>
+                <w:b/>
+                <w:bCs/>
                 <w:w w:val="105"/>
               </w:rPr>
               <w:t>envahissantes</w:t>
             </w:r>
             <w:r>
               <w:rPr>
+                <w:b/>
+                <w:bCs/>
                 <w:spacing w:val="40"/>
                 <w:w w:val="105"/>
               </w:rPr>
@@ -2291,6 +2232,8 @@
             </w:r>
             <w:r>
               <w:rPr>
+                <w:b/>
+                <w:bCs/>
                 <w:w w:val="105"/>
               </w:rPr>
               <w:t>(EFEE)</w:t>
@@ -2434,14 +2377,12 @@
                               <w:spacing w:before="77"/>
                               <w:ind w:left="111"/>
                               <w:rPr>
-                                <w:rFonts w:ascii="Times New Roman"/>
                                 <w:color w:val="000000"/>
                                 <w:sz w:val="12"/>
                               </w:rPr>
                             </w:pPr>
                             <w:r>
                               <w:rPr>
-                                <w:rFonts w:ascii="Times New Roman"/>
                                 <w:color w:val="000000"/>
                                 <w:spacing w:val="-5"/>
                                 <w:w w:val="105"/>
@@ -2472,14 +2413,12 @@
                         <w:spacing w:before="77"/>
                         <w:ind w:left="111"/>
                         <w:rPr>
-                          <w:rFonts w:ascii="Times New Roman"/>
                           <w:color w:val="000000"/>
                           <w:sz w:val="12"/>
                         </w:rPr>
                       </w:pPr>
                       <w:r>
                         <w:rPr>
-                          <w:rFonts w:ascii="Times New Roman"/>
                           <w:color w:val="000000"/>
                           <w:spacing w:val="-5"/>
                           <w:w w:val="105"/>
@@ -2571,7 +2510,7 @@
             <w:tcBorders>
               <w:top w:val="double" w:sz="4" w:space="0" w:color="000000"/>
               <w:left w:val="double" w:sz="4" w:space="0" w:color="000000"/>
-              <w:bottom w:val="double" w:sz="2" w:space="0" w:color="000000"/>
+              <w:bottom w:val="single" w:sz="4" w:space="0" w:color="auto"/>
               <w:right w:val="double" w:sz="4" w:space="0" w:color="000000"/>
             </w:tcBorders>
             <w:shd w:val="clear" w:color="auto" w:fill="FFFFFF"/>
@@ -2586,12 +2525,16 @@
           <w:p>
             <w:r>
               <w:rPr>
+                <w:b/>
+                <w:bCs/>
                 <w:w w:val="105"/>
               </w:rPr>
               <w:t>Eau</w:t>
             </w:r>
             <w:r>
               <w:rPr>
+                <w:b/>
+                <w:bCs/>
                 <w:spacing w:val="-1"/>
                 <w:w w:val="105"/>
               </w:rPr>
@@ -2599,12 +2542,16 @@
             </w:r>
             <w:r>
               <w:rPr>
+                <w:b/>
+                <w:bCs/>
                 <w:w w:val="105"/>
               </w:rPr>
               <w:t>libre</w:t>
             </w:r>
             <w:r>
               <w:rPr>
+                <w:b/>
+                <w:bCs/>
                 <w:spacing w:val="-1"/>
                 <w:w w:val="105"/>
               </w:rPr>
@@ -2612,6 +2559,8 @@
             </w:r>
             <w:r>
               <w:rPr>
+                <w:b/>
+                <w:bCs/>
                 <w:w w:val="105"/>
               </w:rPr>
               <w:t>de surface</w:t>
@@ -2632,13 +2581,8 @@
               <w:t>{{</w:t>
             </w:r>
             <w:proofErr w:type="spellStart"/>
-            <w:proofErr w:type="gramStart"/>
-            <w:r>
-              <w:t>i.mhh.Eau</w:t>
-            </w:r>
-            <w:proofErr w:type="gramEnd"/>
-            <w:r>
-              <w:t>_SurfLib</w:t>
+            <w:r>
+              <w:t>i.mhh.Eau_SurfLib</w:t>
             </w:r>
             <w:proofErr w:type="spellEnd"/>
             <w:r>
@@ -2648,12 +2592,16 @@
           <w:p>
             <w:r>
               <w:rPr>
+                <w:b/>
+                <w:bCs/>
                 <w:w w:val="105"/>
               </w:rPr>
               <w:t>Lien</w:t>
             </w:r>
             <w:r>
               <w:rPr>
+                <w:b/>
+                <w:bCs/>
                 <w:spacing w:val="-3"/>
                 <w:w w:val="105"/>
               </w:rPr>
@@ -2661,6 +2609,8 @@
             </w:r>
             <w:r>
               <w:rPr>
+                <w:b/>
+                <w:bCs/>
                 <w:w w:val="105"/>
               </w:rPr>
               <w:t>hydrologique</w:t>
@@ -2692,13 +2642,8 @@
               <w:t>{</w:t>
             </w:r>
             <w:proofErr w:type="spellStart"/>
-            <w:proofErr w:type="gramStart"/>
-            <w:r>
-              <w:t>i.mhh.Lien</w:t>
-            </w:r>
-            <w:proofErr w:type="gramEnd"/>
-            <w:r>
-              <w:t>_Hydro</w:t>
+            <w:r>
+              <w:t>i.mhh.Lien_Hydro</w:t>
             </w:r>
             <w:proofErr w:type="spellEnd"/>
             <w:r>
@@ -2708,12 +2653,16 @@
           <w:p>
             <w:r>
               <w:rPr>
+                <w:b/>
+                <w:bCs/>
                 <w:w w:val="105"/>
               </w:rPr>
               <w:t>Type</w:t>
             </w:r>
             <w:r>
               <w:rPr>
+                <w:b/>
+                <w:bCs/>
                 <w:spacing w:val="-3"/>
                 <w:w w:val="105"/>
               </w:rPr>
@@ -2721,12 +2670,16 @@
             </w:r>
             <w:r>
               <w:rPr>
+                <w:b/>
+                <w:bCs/>
                 <w:w w:val="105"/>
               </w:rPr>
               <w:t>de</w:t>
             </w:r>
             <w:r>
               <w:rPr>
+                <w:b/>
+                <w:bCs/>
                 <w:spacing w:val="-3"/>
                 <w:w w:val="105"/>
               </w:rPr>
@@ -2734,12 +2687,16 @@
             </w:r>
             <w:r>
               <w:rPr>
+                <w:b/>
+                <w:bCs/>
                 <w:w w:val="105"/>
               </w:rPr>
               <w:t>lien</w:t>
             </w:r>
             <w:r>
               <w:rPr>
+                <w:b/>
+                <w:bCs/>
                 <w:spacing w:val="-3"/>
                 <w:w w:val="105"/>
               </w:rPr>
@@ -2747,12 +2704,16 @@
             </w:r>
             <w:r>
               <w:rPr>
+                <w:b/>
+                <w:bCs/>
                 <w:w w:val="105"/>
               </w:rPr>
               <w:t>hydrologique</w:t>
             </w:r>
             <w:r>
               <w:rPr>
+                <w:b/>
+                <w:bCs/>
                 <w:spacing w:val="-3"/>
                 <w:w w:val="105"/>
               </w:rPr>
@@ -2760,12 +2721,16 @@
             </w:r>
             <w:r>
               <w:rPr>
+                <w:b/>
+                <w:bCs/>
                 <w:w w:val="105"/>
               </w:rPr>
               <w:t>de</w:t>
             </w:r>
             <w:r>
               <w:rPr>
+                <w:b/>
+                <w:bCs/>
                 <w:spacing w:val="-3"/>
                 <w:w w:val="105"/>
               </w:rPr>
@@ -2773,6 +2738,8 @@
             </w:r>
             <w:r>
               <w:rPr>
+                <w:b/>
+                <w:bCs/>
                 <w:w w:val="105"/>
               </w:rPr>
               <w:t>surface</w:t>
@@ -2798,13 +2765,8 @@
               <w:t>{{</w:t>
             </w:r>
             <w:proofErr w:type="spellStart"/>
-            <w:proofErr w:type="gramStart"/>
-            <w:r>
-              <w:t>i.mhh.Lien</w:t>
-            </w:r>
-            <w:proofErr w:type="gramEnd"/>
-            <w:r>
-              <w:t>_Hydro_Type</w:t>
+            <w:r>
+              <w:t>i.mhh.Lien_Hydro_Type</w:t>
             </w:r>
             <w:proofErr w:type="spellEnd"/>
             <w:r>
@@ -2821,9 +2783,9 @@
           <w:tcPr>
             <w:tcW w:w="2494" w:type="dxa"/>
             <w:tcBorders>
-              <w:top w:val="double" w:sz="2" w:space="0" w:color="000000"/>
+              <w:top w:val="single" w:sz="4" w:space="0" w:color="auto"/>
               <w:left w:val="double" w:sz="4" w:space="0" w:color="000000"/>
-              <w:bottom w:val="double" w:sz="2" w:space="0" w:color="000000"/>
+              <w:bottom w:val="single" w:sz="4" w:space="0" w:color="auto"/>
             </w:tcBorders>
             <w:shd w:val="clear" w:color="auto" w:fill="FFFFFF"/>
           </w:tcPr>
@@ -2878,16 +2840,123 @@
           </w:p>
           <w:p>
             <w:r>
-              <w:t>Litière noirâtre : {{</w:t>
+              <w:rPr>
+                <w:b/>
+                <w:bCs/>
+              </w:rPr>
+              <w:t>Litière noirâtre</w:t>
+            </w:r>
+            <w:r>
+              <w:t xml:space="preserve"> : {{</w:t>
+            </w:r>
+            <w:proofErr w:type="spellStart"/>
+            <w:r>
+              <w:t>i.mhh.Litiere_Noir</w:t>
+            </w:r>
+            <w:proofErr w:type="spellEnd"/>
+            <w:r>
+              <w:t xml:space="preserve">}} </w:t>
+            </w:r>
+          </w:p>
+          <w:p>
+            <w:r>
+              <w:rPr>
+                <w:b/>
+                <w:bCs/>
+              </w:rPr>
+              <w:t>Effet rhizosphère</w:t>
+            </w:r>
+            <w:r>
+              <w:t xml:space="preserve"> : {{</w:t>
+            </w:r>
+            <w:proofErr w:type="spellStart"/>
+            <w:r>
+              <w:t>i.mhh.Effet_Rhizo</w:t>
+            </w:r>
+            <w:proofErr w:type="spellEnd"/>
+            <w:r>
+              <w:t>}}</w:t>
+            </w:r>
+          </w:p>
+          <w:p>
+            <w:r>
+              <w:rPr>
+                <w:b/>
+                <w:bCs/>
+              </w:rPr>
+              <w:t>Écorce érodée</w:t>
+            </w:r>
+            <w:r>
+              <w:t xml:space="preserve"> : {{</w:t>
+            </w:r>
+            <w:proofErr w:type="spellStart"/>
+            <w:r>
+              <w:t>i.mhh.Ecorc_Erod</w:t>
+            </w:r>
+            <w:proofErr w:type="spellEnd"/>
+            <w:r>
+              <w:t>}}</w:t>
+            </w:r>
+          </w:p>
+          <w:p>
+            <w:r>
+              <w:rPr>
+                <w:b/>
+                <w:bCs/>
+              </w:rPr>
+              <w:t>Inondé</w:t>
+            </w:r>
+            <w:r>
+              <w:t xml:space="preserve"> : {{</w:t>
+            </w:r>
+            <w:proofErr w:type="spellStart"/>
+            <w:r>
+              <w:t>i.mhh.Inond</w:t>
+            </w:r>
+            <w:proofErr w:type="spellEnd"/>
+            <w:r>
+              <w:t>}}</w:t>
+            </w:r>
+          </w:p>
+          <w:p>
+            <w:r>
+              <w:rPr>
+                <w:b/>
+                <w:bCs/>
+              </w:rPr>
+              <w:t>Saturé d’eau dans les 30 premiers cm</w:t>
+            </w:r>
+            <w:r>
+              <w:t xml:space="preserve"> : {{</w:t>
+            </w:r>
+            <w:proofErr w:type="spellStart"/>
+            <w:r>
+              <w:t>i.mhh.Satur_Surf</w:t>
+            </w:r>
+            <w:proofErr w:type="spellEnd"/>
+            <w:r>
+              <w:t>}}</w:t>
+            </w:r>
+          </w:p>
+          <w:p>
+            <w:r>
+              <w:rPr>
+                <w:b/>
+                <w:bCs/>
+              </w:rPr>
+              <w:t>Lignes de démarcation d’eau</w:t>
+            </w:r>
+            <w:r>
+              <w:t xml:space="preserve"> : {{</w:t>
             </w:r>
             <w:proofErr w:type="spellStart"/>
             <w:proofErr w:type="gramStart"/>
             <w:r>
-              <w:t>i.mhh.Litiere</w:t>
+              <w:t>i.mhh.Lign</w:t>
             </w:r>
             <w:proofErr w:type="gramEnd"/>
             <w:r>
-              <w:t>_Noir</w:t>
+              <w:t>_Marqu_Eau</w:t>
             </w:r>
             <w:proofErr w:type="spellEnd"/>
             <w:r>
@@ -2896,135 +2965,62 @@
           </w:p>
           <w:p>
             <w:r>
-              <w:t>Effet rhizosphère : {{</w:t>
+              <w:rPr>
+                <w:b/>
+                <w:bCs/>
+              </w:rPr>
+              <w:t>Débris apportés par l’eau - Dépôts sédiments</w:t>
+            </w:r>
+            <w:r>
+              <w:t xml:space="preserve"> : {{</w:t>
             </w:r>
             <w:proofErr w:type="spellStart"/>
             <w:proofErr w:type="gramStart"/>
             <w:r>
-              <w:t>i.mhh.Effet</w:t>
+              <w:t>i.mhh.Debris</w:t>
             </w:r>
             <w:proofErr w:type="gramEnd"/>
             <w:r>
-              <w:t>_Rhizo</w:t>
+              <w:t>_Depot</w:t>
+            </w:r>
+            <w:proofErr w:type="spellEnd"/>
+            <w:r>
+              <w:t xml:space="preserve">}} </w:t>
+            </w:r>
+          </w:p>
+          <w:p>
+            <w:r>
+              <w:rPr>
+                <w:b/>
+                <w:bCs/>
+              </w:rPr>
+              <w:t>Odeur de soufre</w:t>
+            </w:r>
+            <w:r>
+              <w:t xml:space="preserve"> : {{</w:t>
+            </w:r>
+            <w:proofErr w:type="spellStart"/>
+            <w:proofErr w:type="gramStart"/>
+            <w:r>
+              <w:t>i.mhh.Odeur</w:t>
+            </w:r>
+            <w:proofErr w:type="gramEnd"/>
+            <w:r>
+              <w:t>_Souf</w:t>
             </w:r>
             <w:proofErr w:type="spellEnd"/>
             <w:r>
               <w:t>}}</w:t>
             </w:r>
           </w:p>
-          <w:p>
-            <w:r>
-              <w:t>Écorce érodée : {{</w:t>
-            </w:r>
-            <w:proofErr w:type="spellStart"/>
-            <w:proofErr w:type="gramStart"/>
-            <w:r>
-              <w:t>i.mhh.Ecorc</w:t>
-            </w:r>
-            <w:proofErr w:type="gramEnd"/>
-            <w:r>
-              <w:t>_Erod</w:t>
-            </w:r>
-            <w:proofErr w:type="spellEnd"/>
-            <w:r>
-              <w:t>}}</w:t>
-            </w:r>
-          </w:p>
-          <w:p>
-            <w:r>
-              <w:t>Inondé : {{</w:t>
-            </w:r>
-            <w:proofErr w:type="spellStart"/>
-            <w:proofErr w:type="gramStart"/>
-            <w:r>
-              <w:t>i.mhh.Inond</w:t>
-            </w:r>
-            <w:proofErr w:type="spellEnd"/>
-            <w:proofErr w:type="gramEnd"/>
-            <w:r>
-              <w:t>}}</w:t>
-            </w:r>
-          </w:p>
-          <w:p>
-            <w:r>
-              <w:t>Saturé d’eau dans les 30 premiers cm : {{</w:t>
-            </w:r>
-            <w:proofErr w:type="spellStart"/>
-            <w:proofErr w:type="gramStart"/>
-            <w:r>
-              <w:t>i.mhh.Satur</w:t>
-            </w:r>
-            <w:proofErr w:type="gramEnd"/>
-            <w:r>
-              <w:t>_Surf</w:t>
-            </w:r>
-            <w:proofErr w:type="spellEnd"/>
-            <w:r>
-              <w:t>}}</w:t>
-            </w:r>
-          </w:p>
-          <w:p>
-            <w:r>
-              <w:t>Lignes de démarcation d’eau : {{</w:t>
-            </w:r>
-            <w:proofErr w:type="spellStart"/>
-            <w:proofErr w:type="gramStart"/>
-            <w:r>
-              <w:t>i.mhh.Lign</w:t>
-            </w:r>
-            <w:proofErr w:type="gramEnd"/>
-            <w:r>
-              <w:t>_Marqu_Eau</w:t>
-            </w:r>
-            <w:proofErr w:type="spellEnd"/>
-            <w:r>
-              <w:t xml:space="preserve">}} </w:t>
-            </w:r>
-          </w:p>
-          <w:p>
-            <w:r>
-              <w:t>Débris apportés par l’eau - Dépôts sédiments : {{</w:t>
-            </w:r>
-            <w:proofErr w:type="spellStart"/>
-            <w:proofErr w:type="gramStart"/>
-            <w:r>
-              <w:t>i.mhh.Debris</w:t>
-            </w:r>
-            <w:proofErr w:type="gramEnd"/>
-            <w:r>
-              <w:t>_Depot</w:t>
-            </w:r>
-            <w:proofErr w:type="spellEnd"/>
-            <w:r>
-              <w:t xml:space="preserve">}} </w:t>
-            </w:r>
-          </w:p>
-          <w:p>
-            <w:r>
-              <w:t>Odeur de soufre : {{</w:t>
-            </w:r>
-            <w:proofErr w:type="spellStart"/>
-            <w:proofErr w:type="gramStart"/>
-            <w:r>
-              <w:t>i.mhh.Odeur</w:t>
-            </w:r>
-            <w:proofErr w:type="gramEnd"/>
-            <w:r>
-              <w:t>_Souf</w:t>
-            </w:r>
-            <w:proofErr w:type="spellEnd"/>
-            <w:r>
-              <w:t>}}</w:t>
-            </w:r>
-          </w:p>
         </w:tc>
         <w:tc>
           <w:tcPr>
             <w:tcW w:w="2881" w:type="dxa"/>
             <w:tcBorders>
-              <w:top w:val="double" w:sz="2" w:space="0" w:color="000000"/>
+              <w:top w:val="single" w:sz="4" w:space="0" w:color="auto"/>
               <w:left w:val="nil"/>
-              <w:bottom w:val="double" w:sz="2" w:space="0" w:color="000000"/>
+              <w:bottom w:val="single" w:sz="4" w:space="0" w:color="auto"/>
               <w:right w:val="double" w:sz="4" w:space="0" w:color="000000"/>
             </w:tcBorders>
             <w:shd w:val="clear" w:color="auto" w:fill="FFFFFF"/>
@@ -3058,7 +3054,14 @@
           </w:p>
           <w:p>
             <w:r>
-              <w:t>Racines hors du sol : {{</w:t>
+              <w:rPr>
+                <w:b/>
+                <w:bCs/>
+              </w:rPr>
+              <w:t>Racines hors du sol</w:t>
+            </w:r>
+            <w:r>
+              <w:t xml:space="preserve"> : {{</w:t>
             </w:r>
             <w:proofErr w:type="spellStart"/>
             <w:proofErr w:type="gramStart"/>
@@ -3076,7 +3079,14 @@
           </w:p>
           <w:p>
             <w:r>
-              <w:t>Lignes de mousses sur les troncs : {{</w:t>
+              <w:rPr>
+                <w:b/>
+                <w:bCs/>
+              </w:rPr>
+              <w:t>Lignes de mousses sur les troncs</w:t>
+            </w:r>
+            <w:r>
+              <w:t xml:space="preserve"> : {{</w:t>
             </w:r>
             <w:proofErr w:type="spellStart"/>
             <w:proofErr w:type="gramStart"/>
@@ -3094,7 +3104,14 @@
           </w:p>
           <w:p>
             <w:r>
-              <w:t>Souches hypertrophiées : {{</w:t>
+              <w:rPr>
+                <w:b/>
+                <w:bCs/>
+              </w:rPr>
+              <w:t>Souches hypertrophiées</w:t>
+            </w:r>
+            <w:r>
+              <w:t xml:space="preserve"> : {{</w:t>
             </w:r>
             <w:proofErr w:type="spellStart"/>
             <w:proofErr w:type="gramStart"/>
@@ -3112,7 +3129,14 @@
           </w:p>
           <w:p>
             <w:r>
-              <w:t>Lenticelles hypertrophiées : {{</w:t>
+              <w:rPr>
+                <w:b/>
+                <w:bCs/>
+              </w:rPr>
+              <w:t>Lenticelles hypertrophiées</w:t>
+            </w:r>
+            <w:r>
+              <w:t xml:space="preserve"> : {{</w:t>
             </w:r>
             <w:proofErr w:type="spellStart"/>
             <w:proofErr w:type="gramStart"/>
@@ -3130,7 +3154,14 @@
           </w:p>
           <w:p>
             <w:r>
-              <w:t>Système racinaire peu profond : {{</w:t>
+              <w:rPr>
+                <w:b/>
+                <w:bCs/>
+              </w:rPr>
+              <w:t>Système racinaire peu profond</w:t>
+            </w:r>
+            <w:r>
+              <w:t xml:space="preserve"> : {{</w:t>
             </w:r>
             <w:proofErr w:type="spellStart"/>
             <w:proofErr w:type="gramStart"/>
@@ -3148,7 +3179,14 @@
           </w:p>
           <w:p>
             <w:r>
-              <w:t>Racines adventives : {{</w:t>
+              <w:rPr>
+                <w:b/>
+                <w:bCs/>
+              </w:rPr>
+              <w:t>Racines adventives</w:t>
+            </w:r>
+            <w:r>
+              <w:t xml:space="preserve"> : {{</w:t>
             </w:r>
             <w:proofErr w:type="spellStart"/>
             <w:proofErr w:type="gramStart"/>
@@ -3242,14 +3280,12 @@
                               <w:spacing w:before="77"/>
                               <w:ind w:left="114"/>
                               <w:rPr>
-                                <w:rFonts w:ascii="Times New Roman"/>
                                 <w:color w:val="000000"/>
                                 <w:sz w:val="12"/>
                               </w:rPr>
                             </w:pPr>
                             <w:r>
                               <w:rPr>
-                                <w:rFonts w:ascii="Times New Roman"/>
                                 <w:color w:val="000000"/>
                                 <w:spacing w:val="-5"/>
                                 <w:w w:val="105"/>
@@ -3280,14 +3316,12 @@
                         <w:spacing w:before="77"/>
                         <w:ind w:left="114"/>
                         <w:rPr>
-                          <w:rFonts w:ascii="Times New Roman"/>
                           <w:color w:val="000000"/>
                           <w:sz w:val="12"/>
                         </w:rPr>
                       </w:pPr>
                       <w:r>
                         <w:rPr>
-                          <w:rFonts w:ascii="Times New Roman"/>
                           <w:color w:val="000000"/>
                           <w:spacing w:val="-5"/>
                           <w:w w:val="105"/>
@@ -3359,14 +3393,12 @@
                               <w:spacing w:before="77"/>
                               <w:ind w:left="113"/>
                               <w:rPr>
-                                <w:rFonts w:ascii="Times New Roman"/>
                                 <w:color w:val="000000"/>
                                 <w:sz w:val="12"/>
                               </w:rPr>
                             </w:pPr>
                             <w:r>
                               <w:rPr>
-                                <w:rFonts w:ascii="Times New Roman"/>
                                 <w:color w:val="000000"/>
                                 <w:spacing w:val="-5"/>
                                 <w:w w:val="105"/>
@@ -3397,14 +3429,12 @@
                         <w:spacing w:before="77"/>
                         <w:ind w:left="113"/>
                         <w:rPr>
-                          <w:rFonts w:ascii="Times New Roman"/>
                           <w:color w:val="000000"/>
                           <w:sz w:val="12"/>
                         </w:rPr>
                       </w:pPr>
                       <w:r>
                         <w:rPr>
-                          <w:rFonts w:ascii="Times New Roman"/>
                           <w:color w:val="000000"/>
                           <w:spacing w:val="-5"/>
                           <w:w w:val="105"/>
@@ -3476,14 +3506,12 @@
                               <w:spacing w:before="77"/>
                               <w:ind w:left="114"/>
                               <w:rPr>
-                                <w:rFonts w:ascii="Times New Roman"/>
                                 <w:color w:val="000000"/>
                                 <w:sz w:val="12"/>
                               </w:rPr>
                             </w:pPr>
                             <w:r>
                               <w:rPr>
-                                <w:rFonts w:ascii="Times New Roman"/>
                                 <w:color w:val="000000"/>
                                 <w:spacing w:val="-5"/>
                                 <w:w w:val="105"/>
@@ -3514,14 +3542,12 @@
                         <w:spacing w:before="77"/>
                         <w:ind w:left="114"/>
                         <w:rPr>
-                          <w:rFonts w:ascii="Times New Roman"/>
                           <w:color w:val="000000"/>
                           <w:sz w:val="12"/>
                         </w:rPr>
                       </w:pPr>
                       <w:r>
                         <w:rPr>
-                          <w:rFonts w:ascii="Times New Roman"/>
                           <w:color w:val="000000"/>
                           <w:spacing w:val="-5"/>
                           <w:w w:val="105"/>
@@ -3635,6 +3661,7 @@
             <w:tcW w:w="2748" w:type="dxa"/>
             <w:gridSpan w:val="5"/>
             <w:tcBorders>
+              <w:bottom w:val="single" w:sz="4" w:space="0" w:color="auto"/>
               <w:right w:val="nil"/>
             </w:tcBorders>
             <w:shd w:val="clear" w:color="auto" w:fill="FFFFFF"/>
@@ -3647,9 +3674,17 @@
             </w:pPr>
             <w:r>
               <w:rPr>
-                <w:w w:val="105"/>
-              </w:rPr>
-              <w:t xml:space="preserve">Horizon organique : {% for sol in </w:t>
+                <w:b/>
+                <w:bCs/>
+                <w:w w:val="105"/>
+              </w:rPr>
+              <w:t>Horizon organique</w:t>
+            </w:r>
+            <w:r>
+              <w:rPr>
+                <w:w w:val="105"/>
+              </w:rPr>
+              <w:t xml:space="preserve"> : {% for sol in </w:t>
             </w:r>
             <w:proofErr w:type="spellStart"/>
             <w:proofErr w:type="gramStart"/>
@@ -3817,6 +3852,42 @@
                 <w:w w:val="105"/>
               </w:rPr>
             </w:pPr>
+            <w:r>
+              <w:rPr>
+                <w:b/>
+                <w:bCs/>
+                <w:w w:val="105"/>
+              </w:rPr>
+              <w:t>Profondeur du roc (si observée)</w:t>
+            </w:r>
+            <w:r>
+              <w:rPr>
+                <w:w w:val="105"/>
+              </w:rPr>
+              <w:t xml:space="preserve"> : {{</w:t>
+            </w:r>
+            <w:proofErr w:type="spellStart"/>
+            <w:proofErr w:type="gramStart"/>
+            <w:r>
+              <w:rPr>
+                <w:w w:val="105"/>
+              </w:rPr>
+              <w:t>i.mhh.Prof</w:t>
+            </w:r>
+            <w:proofErr w:type="gramEnd"/>
+            <w:r>
+              <w:rPr>
+                <w:w w:val="105"/>
+              </w:rPr>
+              <w:t>_Roc</w:t>
+            </w:r>
+            <w:proofErr w:type="spellEnd"/>
+            <w:r>
+              <w:rPr>
+                <w:w w:val="105"/>
+              </w:rPr>
+              <w:t>}} cm</w:t>
+            </w:r>
           </w:p>
           <w:p>
             <w:pPr>
@@ -3824,26 +3895,51 @@
                 <w:w w:val="105"/>
               </w:rPr>
             </w:pPr>
-            <w:r>
-              <w:rPr>
-                <w:w w:val="105"/>
-              </w:rPr>
-              <w:t>Profondeur du roc (si observée) : {{</w:t>
-            </w:r>
-            <w:proofErr w:type="spellStart"/>
-            <w:proofErr w:type="gramStart"/>
-            <w:r>
-              <w:rPr>
-                <w:w w:val="105"/>
-              </w:rPr>
-              <w:t>i.mhh.Prof</w:t>
-            </w:r>
-            <w:proofErr w:type="gramEnd"/>
-            <w:r>
-              <w:rPr>
-                <w:w w:val="105"/>
-              </w:rPr>
-              <w:t>_Roc</w:t>
+          </w:p>
+          <w:p>
+            <w:pPr>
+              <w:rPr>
+                <w:w w:val="105"/>
+              </w:rPr>
+            </w:pPr>
+            <w:r>
+              <w:rPr>
+                <w:b/>
+                <w:bCs/>
+                <w:w w:val="105"/>
+              </w:rPr>
+              <w:t xml:space="preserve">Sol </w:t>
+            </w:r>
+            <w:proofErr w:type="spellStart"/>
+            <w:r>
+              <w:rPr>
+                <w:b/>
+                <w:bCs/>
+                <w:w w:val="105"/>
+              </w:rPr>
+              <w:t>rédoxique</w:t>
+            </w:r>
+            <w:proofErr w:type="spellEnd"/>
+            <w:r>
+              <w:rPr>
+                <w:b/>
+                <w:bCs/>
+                <w:w w:val="105"/>
+              </w:rPr>
+              <w:t xml:space="preserve"> (matrice gleyifiée et mouchetures marquées)</w:t>
+            </w:r>
+            <w:r>
+              <w:rPr>
+                <w:w w:val="105"/>
+              </w:rPr>
+              <w:t xml:space="preserve"> : {{</w:t>
+            </w:r>
+            <w:proofErr w:type="spellStart"/>
+            <w:r>
+              <w:rPr>
+                <w:w w:val="105"/>
+              </w:rPr>
+              <w:t>i.mhh.sol_redox</w:t>
             </w:r>
             <w:proofErr w:type="spellEnd"/>
             <w:r>
@@ -3868,6 +3964,8 @@
             </w:pPr>
             <w:r>
               <w:rPr>
+                <w:b/>
+                <w:bCs/>
                 <w:w w:val="105"/>
               </w:rPr>
               <w:t xml:space="preserve">Sol </w:t>
@@ -3875,23 +3973,33 @@
             <w:proofErr w:type="spellStart"/>
             <w:r>
               <w:rPr>
-                <w:w w:val="105"/>
-              </w:rPr>
-              <w:t>rédoxique</w:t>
-            </w:r>
-            <w:proofErr w:type="spellEnd"/>
-            <w:r>
-              <w:rPr>
-                <w:w w:val="105"/>
-              </w:rPr>
-              <w:t xml:space="preserve"> (matrice gleyifiée et mouchetures marquées) : {{</w:t>
-            </w:r>
-            <w:proofErr w:type="spellStart"/>
-            <w:r>
-              <w:rPr>
-                <w:w w:val="105"/>
-              </w:rPr>
-              <w:t>i.mhh.sol_redox</w:t>
+                <w:b/>
+                <w:bCs/>
+                <w:w w:val="105"/>
+              </w:rPr>
+              <w:t>réductique</w:t>
+            </w:r>
+            <w:proofErr w:type="spellEnd"/>
+            <w:r>
+              <w:rPr>
+                <w:b/>
+                <w:bCs/>
+                <w:w w:val="105"/>
+              </w:rPr>
+              <w:t xml:space="preserve"> (complètement gleyifié)</w:t>
+            </w:r>
+            <w:r>
+              <w:rPr>
+                <w:w w:val="105"/>
+              </w:rPr>
+              <w:t xml:space="preserve"> : {{</w:t>
+            </w:r>
+            <w:proofErr w:type="spellStart"/>
+            <w:r>
+              <w:rPr>
+                <w:w w:val="105"/>
+              </w:rPr>
+              <w:t>i.mhh.sol_reduct</w:t>
             </w:r>
             <w:proofErr w:type="spellEnd"/>
             <w:r>
@@ -3916,57 +4024,17 @@
             </w:pPr>
             <w:r>
               <w:rPr>
-                <w:w w:val="105"/>
-              </w:rPr>
-              <w:t xml:space="preserve">Sol </w:t>
-            </w:r>
-            <w:proofErr w:type="spellStart"/>
-            <w:r>
-              <w:rPr>
-                <w:w w:val="105"/>
-              </w:rPr>
-              <w:t>réductique</w:t>
-            </w:r>
-            <w:proofErr w:type="spellEnd"/>
-            <w:r>
-              <w:rPr>
-                <w:w w:val="105"/>
-              </w:rPr>
-              <w:t xml:space="preserve"> (complètement gleyifié) : {{</w:t>
-            </w:r>
-            <w:proofErr w:type="spellStart"/>
-            <w:r>
-              <w:rPr>
-                <w:w w:val="105"/>
-              </w:rPr>
-              <w:t>i.mhh.sol_reduct</w:t>
-            </w:r>
-            <w:proofErr w:type="spellEnd"/>
-            <w:r>
-              <w:rPr>
-                <w:w w:val="105"/>
-              </w:rPr>
-              <w:t>}} cm</w:t>
-            </w:r>
-          </w:p>
-          <w:p>
-            <w:pPr>
-              <w:rPr>
-                <w:w w:val="105"/>
-              </w:rPr>
-            </w:pPr>
-          </w:p>
-          <w:p>
-            <w:pPr>
-              <w:rPr>
-                <w:w w:val="105"/>
-              </w:rPr>
-            </w:pPr>
-            <w:r>
-              <w:rPr>
-                <w:w w:val="105"/>
-              </w:rPr>
-              <w:t>Cas complexes : {{</w:t>
+                <w:b/>
+                <w:bCs/>
+                <w:w w:val="105"/>
+              </w:rPr>
+              <w:t>Cas complexes</w:t>
+            </w:r>
+            <w:r>
+              <w:rPr>
+                <w:w w:val="105"/>
+              </w:rPr>
+              <w:t xml:space="preserve"> : {{</w:t>
             </w:r>
             <w:proofErr w:type="spellStart"/>
             <w:proofErr w:type="gramStart"/>
@@ -3998,12 +4066,20 @@
             <w:gridSpan w:val="4"/>
             <w:tcBorders>
               <w:left w:val="nil"/>
-            </w:tcBorders>
-            <w:shd w:val="clear" w:color="auto" w:fill="FFFFFF"/>
-          </w:tcPr>
-          <w:p>
-            <w:r>
-              <w:t>Profondeur de la nappe : {{</w:t>
+              <w:bottom w:val="single" w:sz="4" w:space="0" w:color="auto"/>
+            </w:tcBorders>
+            <w:shd w:val="clear" w:color="auto" w:fill="FFFFFF"/>
+          </w:tcPr>
+          <w:p>
+            <w:r>
+              <w:rPr>
+                <w:b/>
+                <w:bCs/>
+              </w:rPr>
+              <w:t>Profondeur de la nappe</w:t>
+            </w:r>
+            <w:r>
+              <w:t xml:space="preserve"> : {{</w:t>
             </w:r>
             <w:proofErr w:type="spellStart"/>
             <w:proofErr w:type="gramStart"/>
@@ -4029,7 +4105,14 @@
           </w:p>
           <w:p>
             <w:r>
-              <w:t>Classe de drainage : {{</w:t>
+              <w:rPr>
+                <w:b/>
+                <w:bCs/>
+              </w:rPr>
+              <w:t>Classe de drainage</w:t>
+            </w:r>
+            <w:r>
+              <w:t xml:space="preserve"> : {{</w:t>
             </w:r>
             <w:proofErr w:type="spellStart"/>
             <w:proofErr w:type="gramStart"/>
@@ -4060,7 +4143,14 @@
               </w:rPr>
             </w:pPr>
             <w:r>
-              <w:t>Présence de drainage interne oblique : {{</w:t>
+              <w:rPr>
+                <w:b/>
+                <w:bCs/>
+              </w:rPr>
+              <w:t>Présence de drainage interne oblique</w:t>
+            </w:r>
+            <w:r>
+              <w:t xml:space="preserve"> : {{</w:t>
             </w:r>
             <w:proofErr w:type="spellStart"/>
             <w:proofErr w:type="gramStart"/>
@@ -4098,6 +4188,7 @@
             <w:tcW w:w="5496" w:type="dxa"/>
             <w:gridSpan w:val="9"/>
             <w:tcBorders>
+              <w:top w:val="single" w:sz="4" w:space="0" w:color="auto"/>
               <w:bottom w:val="single" w:sz="4" w:space="0" w:color="000000"/>
             </w:tcBorders>
             <w:shd w:val="clear" w:color="auto" w:fill="FFFFFF"/>
@@ -4430,38 +4521,67 @@
             <w:shd w:val="clear" w:color="auto" w:fill="FFFFFF"/>
           </w:tcPr>
           <w:p>
-            <w:r>
+            <w:pPr>
+              <w:rPr>
+                <w:lang w:val="en-CA"/>
+              </w:rPr>
+            </w:pPr>
+            <w:r>
+              <w:rPr>
+                <w:lang w:val="en-CA"/>
+              </w:rPr>
               <w:t xml:space="preserve">{% for sol in </w:t>
             </w:r>
             <w:proofErr w:type="spellStart"/>
             <w:proofErr w:type="gramStart"/>
             <w:r>
+              <w:rPr>
+                <w:lang w:val="en-CA"/>
+              </w:rPr>
               <w:t>i.sols</w:t>
             </w:r>
             <w:proofErr w:type="spellEnd"/>
             <w:proofErr w:type="gramEnd"/>
             <w:r>
+              <w:rPr>
+                <w:lang w:val="en-CA"/>
+              </w:rPr>
               <w:t xml:space="preserve"> </w:t>
             </w:r>
             <w:proofErr w:type="gramStart"/>
             <w:r>
+              <w:rPr>
+                <w:lang w:val="en-CA"/>
+              </w:rPr>
               <w:t>%}{</w:t>
             </w:r>
             <w:proofErr w:type="gramEnd"/>
             <w:r>
+              <w:rPr>
+                <w:lang w:val="en-CA"/>
+              </w:rPr>
               <w:t>{</w:t>
             </w:r>
             <w:proofErr w:type="spellStart"/>
             <w:proofErr w:type="gramStart"/>
             <w:r>
+              <w:rPr>
+                <w:lang w:val="en-CA"/>
+              </w:rPr>
               <w:t>sol.prof</w:t>
             </w:r>
             <w:proofErr w:type="gramEnd"/>
             <w:r>
+              <w:rPr>
+                <w:lang w:val="en-CA"/>
+              </w:rPr>
               <w:t>_fin</w:t>
             </w:r>
             <w:proofErr w:type="spellEnd"/>
             <w:r>
+              <w:rPr>
+                <w:lang w:val="en-CA"/>
+              </w:rPr>
               <w:t>}}</w:t>
             </w:r>
           </w:p>
@@ -4695,7 +4815,7 @@
             <w:tcW w:w="800" w:type="dxa"/>
             <w:tcBorders>
               <w:top w:val="single" w:sz="4" w:space="0" w:color="000000"/>
-              <w:bottom w:val="single" w:sz="4" w:space="0" w:color="000000"/>
+              <w:bottom w:val="single" w:sz="4" w:space="0" w:color="auto"/>
               <w:right w:val="single" w:sz="4" w:space="0" w:color="000000"/>
             </w:tcBorders>
             <w:shd w:val="clear" w:color="auto" w:fill="FFFFFF"/>
@@ -4720,7 +4840,7 @@
             <w:tcBorders>
               <w:top w:val="single" w:sz="4" w:space="0" w:color="000000"/>
               <w:left w:val="single" w:sz="4" w:space="0" w:color="000000"/>
-              <w:bottom w:val="single" w:sz="4" w:space="0" w:color="000000"/>
+              <w:bottom w:val="single" w:sz="4" w:space="0" w:color="auto"/>
               <w:right w:val="single" w:sz="4" w:space="0" w:color="000000"/>
             </w:tcBorders>
             <w:shd w:val="clear" w:color="auto" w:fill="FFFFFF"/>
@@ -4733,7 +4853,7 @@
             <w:tcBorders>
               <w:top w:val="single" w:sz="4" w:space="0" w:color="000000"/>
               <w:left w:val="single" w:sz="4" w:space="0" w:color="000000"/>
-              <w:bottom w:val="single" w:sz="4" w:space="0" w:color="000000"/>
+              <w:bottom w:val="single" w:sz="4" w:space="0" w:color="auto"/>
               <w:right w:val="single" w:sz="4" w:space="0" w:color="000000"/>
             </w:tcBorders>
             <w:shd w:val="clear" w:color="auto" w:fill="FFFFFF"/>
@@ -4746,7 +4866,7 @@
             <w:tcBorders>
               <w:top w:val="single" w:sz="4" w:space="0" w:color="000000"/>
               <w:left w:val="single" w:sz="4" w:space="0" w:color="000000"/>
-              <w:bottom w:val="single" w:sz="4" w:space="0" w:color="000000"/>
+              <w:bottom w:val="single" w:sz="4" w:space="0" w:color="auto"/>
               <w:right w:val="single" w:sz="4" w:space="0" w:color="000000"/>
             </w:tcBorders>
             <w:shd w:val="clear" w:color="auto" w:fill="FFFFFF"/>
@@ -4760,7 +4880,7 @@
             <w:tcBorders>
               <w:top w:val="single" w:sz="4" w:space="0" w:color="000000"/>
               <w:left w:val="single" w:sz="4" w:space="0" w:color="000000"/>
-              <w:bottom w:val="single" w:sz="4" w:space="0" w:color="000000"/>
+              <w:bottom w:val="single" w:sz="4" w:space="0" w:color="auto"/>
               <w:right w:val="single" w:sz="2" w:space="0" w:color="000000"/>
             </w:tcBorders>
             <w:shd w:val="clear" w:color="auto" w:fill="FFFFFF"/>
@@ -4773,7 +4893,7 @@
             <w:tcBorders>
               <w:top w:val="single" w:sz="4" w:space="0" w:color="000000"/>
               <w:left w:val="single" w:sz="2" w:space="0" w:color="000000"/>
-              <w:bottom w:val="single" w:sz="4" w:space="0" w:color="000000"/>
+              <w:bottom w:val="single" w:sz="4" w:space="0" w:color="auto"/>
               <w:right w:val="single" w:sz="2" w:space="0" w:color="000000"/>
             </w:tcBorders>
             <w:shd w:val="clear" w:color="auto" w:fill="FFFFFF"/>
@@ -4786,7 +4906,7 @@
             <w:tcBorders>
               <w:top w:val="single" w:sz="4" w:space="0" w:color="000000"/>
               <w:left w:val="single" w:sz="2" w:space="0" w:color="000000"/>
-              <w:bottom w:val="single" w:sz="4" w:space="0" w:color="000000"/>
+              <w:bottom w:val="single" w:sz="4" w:space="0" w:color="auto"/>
               <w:right w:val="single" w:sz="2" w:space="0" w:color="000000"/>
             </w:tcBorders>
             <w:shd w:val="clear" w:color="auto" w:fill="FFFFFF"/>
@@ -4799,7 +4919,7 @@
             <w:tcBorders>
               <w:top w:val="single" w:sz="4" w:space="0" w:color="000000"/>
               <w:left w:val="single" w:sz="2" w:space="0" w:color="000000"/>
-              <w:bottom w:val="single" w:sz="4" w:space="0" w:color="000000"/>
+              <w:bottom w:val="single" w:sz="4" w:space="0" w:color="auto"/>
             </w:tcBorders>
             <w:shd w:val="clear" w:color="auto" w:fill="FFFFFF"/>
           </w:tcPr>
@@ -4996,6 +5116,8 @@
           <w:p>
             <w:r>
               <w:rPr>
+                <w:b/>
+                <w:bCs/>
                 <w:w w:val="105"/>
               </w:rPr>
               <w:t>ESPÈCES</w:t>
@@ -5333,70 +5455,123 @@
             <w:shd w:val="clear" w:color="auto" w:fill="FFFFFF"/>
           </w:tcPr>
           <w:p>
-            <w:r>
+            <w:pPr>
+              <w:rPr>
+                <w:lang w:val="en-CA"/>
+              </w:rPr>
+            </w:pPr>
+            <w:r>
+              <w:rPr>
+                <w:lang w:val="en-CA"/>
+              </w:rPr>
               <w:t xml:space="preserve">{% for </w:t>
             </w:r>
             <w:proofErr w:type="spellStart"/>
             <w:r>
+              <w:rPr>
+                <w:lang w:val="en-CA"/>
+              </w:rPr>
               <w:t>veget</w:t>
             </w:r>
             <w:proofErr w:type="spellEnd"/>
             <w:r>
+              <w:rPr>
+                <w:lang w:val="en-CA"/>
+              </w:rPr>
               <w:t xml:space="preserve"> in </w:t>
             </w:r>
             <w:proofErr w:type="spellStart"/>
             <w:proofErr w:type="gramStart"/>
             <w:r>
+              <w:rPr>
+                <w:lang w:val="en-CA"/>
+              </w:rPr>
               <w:t>i.</w:t>
             </w:r>
             <w:r>
+              <w:rPr>
+                <w:lang w:val="en-CA"/>
+              </w:rPr>
               <w:t>veget</w:t>
             </w:r>
             <w:r>
+              <w:rPr>
+                <w:lang w:val="en-CA"/>
+              </w:rPr>
               <w:t>s</w:t>
             </w:r>
             <w:proofErr w:type="spellEnd"/>
             <w:proofErr w:type="gramEnd"/>
             <w:r>
+              <w:rPr>
+                <w:lang w:val="en-CA"/>
+              </w:rPr>
               <w:t xml:space="preserve"> if </w:t>
             </w:r>
             <w:proofErr w:type="spellStart"/>
             <w:proofErr w:type="gramStart"/>
             <w:r>
+              <w:rPr>
+                <w:lang w:val="en-CA"/>
+              </w:rPr>
               <w:t>veget.Strate</w:t>
             </w:r>
             <w:proofErr w:type="spellEnd"/>
             <w:proofErr w:type="gramEnd"/>
             <w:r>
+              <w:rPr>
+                <w:lang w:val="en-CA"/>
+              </w:rPr>
               <w:t xml:space="preserve"> == "</w:t>
             </w:r>
             <w:proofErr w:type="spellStart"/>
             <w:r>
+              <w:rPr>
+                <w:lang w:val="en-CA"/>
+              </w:rPr>
               <w:t>arbo</w:t>
             </w:r>
             <w:proofErr w:type="spellEnd"/>
             <w:r>
+              <w:rPr>
+                <w:lang w:val="en-CA"/>
+              </w:rPr>
               <w:t xml:space="preserve">" </w:t>
             </w:r>
             <w:proofErr w:type="gramStart"/>
             <w:r>
+              <w:rPr>
+                <w:lang w:val="en-CA"/>
+              </w:rPr>
               <w:t>%}</w:t>
             </w:r>
             <w:r>
+              <w:rPr>
+                <w:lang w:val="en-CA"/>
+              </w:rPr>
               <w:t>{</w:t>
             </w:r>
             <w:proofErr w:type="gramEnd"/>
             <w:r>
+              <w:rPr>
+                <w:lang w:val="en-CA"/>
+              </w:rPr>
               <w:t>{</w:t>
             </w:r>
             <w:proofErr w:type="spellStart"/>
             <w:proofErr w:type="gramStart"/>
             <w:r>
+              <w:rPr>
+                <w:lang w:val="en-CA"/>
+              </w:rPr>
               <w:t>veget.Espece</w:t>
             </w:r>
             <w:proofErr w:type="spellEnd"/>
             <w:proofErr w:type="gramEnd"/>
             <w:r>
+              <w:rPr>
+                <w:lang w:val="en-CA"/>
+              </w:rPr>
               <w:t>}}</w:t>
             </w:r>
           </w:p>
@@ -5510,20 +5685,101 @@
           </w:tcPr>
           <w:p>
             <w:r>
-              <w:t>{{</w:t>
+              <w:t xml:space="preserve">{% if </w:t>
             </w:r>
             <w:proofErr w:type="spellStart"/>
             <w:proofErr w:type="gramStart"/>
             <w:r>
-              <w:t>veget.</w:t>
-            </w:r>
-            <w:r>
-              <w:t>Dom</w:t>
+              <w:t>veget.Dom</w:t>
             </w:r>
             <w:proofErr w:type="spellEnd"/>
             <w:proofErr w:type="gramEnd"/>
             <w:r>
-              <w:t xml:space="preserve"> }}</w:t>
+              <w:t xml:space="preserve"> == </w:t>
+            </w:r>
+            <w:r>
+              <w:rPr>
+                <w:w w:val="105"/>
+              </w:rPr>
+              <w:t xml:space="preserve">"1" </w:t>
+            </w:r>
+            <w:proofErr w:type="gramStart"/>
+            <w:r>
+              <w:rPr>
+                <w:w w:val="105"/>
+              </w:rPr>
+              <w:t>%}O</w:t>
+            </w:r>
+            <w:proofErr w:type="gramEnd"/>
+            <w:r>
+              <w:rPr>
+                <w:w w:val="105"/>
+              </w:rPr>
+              <w:t xml:space="preserve">{% </w:t>
+            </w:r>
+            <w:proofErr w:type="spellStart"/>
+            <w:r>
+              <w:rPr>
+                <w:w w:val="105"/>
+              </w:rPr>
+              <w:t>elif</w:t>
+            </w:r>
+            <w:proofErr w:type="spellEnd"/>
+            <w:r>
+              <w:rPr>
+                <w:w w:val="105"/>
+              </w:rPr>
+              <w:t xml:space="preserve"> </w:t>
+            </w:r>
+            <w:proofErr w:type="spellStart"/>
+            <w:proofErr w:type="gramStart"/>
+            <w:r>
+              <w:t>veget.Dom</w:t>
+            </w:r>
+            <w:proofErr w:type="spellEnd"/>
+            <w:proofErr w:type="gramEnd"/>
+            <w:r>
+              <w:t xml:space="preserve"> == </w:t>
+            </w:r>
+            <w:r>
+              <w:rPr>
+                <w:w w:val="105"/>
+              </w:rPr>
+              <w:t>"0"</w:t>
+            </w:r>
+            <w:r>
+              <w:rPr>
+                <w:w w:val="105"/>
+              </w:rPr>
+              <w:t xml:space="preserve"> </w:t>
+            </w:r>
+            <w:proofErr w:type="gramStart"/>
+            <w:r>
+              <w:rPr>
+                <w:w w:val="105"/>
+              </w:rPr>
+              <w:t>%}N</w:t>
+            </w:r>
+            <w:proofErr w:type="gramEnd"/>
+            <w:r>
+              <w:rPr>
+                <w:w w:val="105"/>
+              </w:rPr>
+              <w:t xml:space="preserve">{% </w:t>
+            </w:r>
+            <w:proofErr w:type="spellStart"/>
+            <w:r>
+              <w:rPr>
+                <w:w w:val="105"/>
+              </w:rPr>
+              <w:t>endif</w:t>
+            </w:r>
+            <w:proofErr w:type="spellEnd"/>
+            <w:r>
+              <w:rPr>
+                <w:w w:val="105"/>
+              </w:rPr>
+              <w:t xml:space="preserve"> %}</w:t>
             </w:r>
           </w:p>
         </w:tc>
@@ -5986,67 +6242,117 @@
             <w:shd w:val="clear" w:color="auto" w:fill="FFFFFF"/>
           </w:tcPr>
           <w:p>
-            <w:r>
+            <w:pPr>
+              <w:rPr>
+                <w:lang w:val="en-CA"/>
+              </w:rPr>
+            </w:pPr>
+            <w:r>
+              <w:rPr>
+                <w:lang w:val="en-CA"/>
+              </w:rPr>
               <w:t xml:space="preserve">{% for </w:t>
             </w:r>
             <w:proofErr w:type="spellStart"/>
             <w:r>
+              <w:rPr>
+                <w:lang w:val="en-CA"/>
+              </w:rPr>
               <w:t>veget</w:t>
             </w:r>
             <w:proofErr w:type="spellEnd"/>
             <w:r>
+              <w:rPr>
+                <w:lang w:val="en-CA"/>
+              </w:rPr>
               <w:t xml:space="preserve"> in </w:t>
             </w:r>
             <w:proofErr w:type="spellStart"/>
             <w:proofErr w:type="gramStart"/>
             <w:r>
+              <w:rPr>
+                <w:lang w:val="en-CA"/>
+              </w:rPr>
               <w:t>i.</w:t>
             </w:r>
             <w:r>
+              <w:rPr>
+                <w:lang w:val="en-CA"/>
+              </w:rPr>
               <w:t>vegets</w:t>
             </w:r>
             <w:proofErr w:type="spellEnd"/>
             <w:proofErr w:type="gramEnd"/>
             <w:r>
+              <w:rPr>
+                <w:lang w:val="en-CA"/>
+              </w:rPr>
               <w:t xml:space="preserve"> if </w:t>
             </w:r>
             <w:proofErr w:type="spellStart"/>
             <w:proofErr w:type="gramStart"/>
             <w:r>
+              <w:rPr>
+                <w:lang w:val="en-CA"/>
+              </w:rPr>
               <w:t>veg</w:t>
             </w:r>
             <w:r>
+              <w:rPr>
+                <w:lang w:val="en-CA"/>
+              </w:rPr>
               <w:t>et.Strate</w:t>
             </w:r>
             <w:proofErr w:type="spellEnd"/>
             <w:proofErr w:type="gramEnd"/>
             <w:r>
+              <w:rPr>
+                <w:lang w:val="en-CA"/>
+              </w:rPr>
               <w:t xml:space="preserve"> == "</w:t>
             </w:r>
             <w:proofErr w:type="spellStart"/>
             <w:r>
+              <w:rPr>
+                <w:lang w:val="en-CA"/>
+              </w:rPr>
               <w:t>arbu</w:t>
             </w:r>
             <w:proofErr w:type="spellEnd"/>
             <w:r>
+              <w:rPr>
+                <w:lang w:val="en-CA"/>
+              </w:rPr>
               <w:t xml:space="preserve">" </w:t>
             </w:r>
             <w:proofErr w:type="gramStart"/>
             <w:r>
+              <w:rPr>
+                <w:lang w:val="en-CA"/>
+              </w:rPr>
               <w:t>%}{</w:t>
             </w:r>
             <w:proofErr w:type="gramEnd"/>
             <w:r>
+              <w:rPr>
+                <w:lang w:val="en-CA"/>
+              </w:rPr>
               <w:t>{</w:t>
             </w:r>
             <w:proofErr w:type="spellStart"/>
             <w:proofErr w:type="gramStart"/>
             <w:r>
+              <w:rPr>
+                <w:lang w:val="en-CA"/>
+              </w:rPr>
               <w:t>veget.Espece</w:t>
             </w:r>
             <w:proofErr w:type="spellEnd"/>
             <w:proofErr w:type="gramEnd"/>
             <w:r>
+              <w:rPr>
+                <w:lang w:val="en-CA"/>
+              </w:rPr>
               <w:t>}}</w:t>
             </w:r>
           </w:p>
@@ -6160,20 +6466,101 @@
           </w:tcPr>
           <w:p>
             <w:r>
-              <w:t>{{</w:t>
+              <w:t xml:space="preserve">{% if </w:t>
             </w:r>
             <w:proofErr w:type="spellStart"/>
             <w:proofErr w:type="gramStart"/>
             <w:r>
-              <w:t>veget.</w:t>
-            </w:r>
-            <w:r>
-              <w:t>Dom</w:t>
+              <w:t>veget.Dom</w:t>
             </w:r>
             <w:proofErr w:type="spellEnd"/>
             <w:proofErr w:type="gramEnd"/>
             <w:r>
-              <w:t xml:space="preserve"> }}</w:t>
+              <w:t xml:space="preserve"> == </w:t>
+            </w:r>
+            <w:r>
+              <w:rPr>
+                <w:w w:val="105"/>
+              </w:rPr>
+              <w:t xml:space="preserve">"1" </w:t>
+            </w:r>
+            <w:proofErr w:type="gramStart"/>
+            <w:r>
+              <w:rPr>
+                <w:w w:val="105"/>
+              </w:rPr>
+              <w:t>%}O</w:t>
+            </w:r>
+            <w:proofErr w:type="gramEnd"/>
+            <w:r>
+              <w:rPr>
+                <w:w w:val="105"/>
+              </w:rPr>
+              <w:t xml:space="preserve">{% </w:t>
+            </w:r>
+            <w:proofErr w:type="spellStart"/>
+            <w:r>
+              <w:rPr>
+                <w:w w:val="105"/>
+              </w:rPr>
+              <w:t>elif</w:t>
+            </w:r>
+            <w:proofErr w:type="spellEnd"/>
+            <w:r>
+              <w:rPr>
+                <w:w w:val="105"/>
+              </w:rPr>
+              <w:t xml:space="preserve"> </w:t>
+            </w:r>
+            <w:proofErr w:type="spellStart"/>
+            <w:proofErr w:type="gramStart"/>
+            <w:r>
+              <w:t>veget.Dom</w:t>
+            </w:r>
+            <w:proofErr w:type="spellEnd"/>
+            <w:proofErr w:type="gramEnd"/>
+            <w:r>
+              <w:t xml:space="preserve"> == </w:t>
+            </w:r>
+            <w:r>
+              <w:rPr>
+                <w:w w:val="105"/>
+              </w:rPr>
+              <w:t>"0"</w:t>
+            </w:r>
+            <w:r>
+              <w:rPr>
+                <w:w w:val="105"/>
+              </w:rPr>
+              <w:t xml:space="preserve"> </w:t>
+            </w:r>
+            <w:proofErr w:type="gramStart"/>
+            <w:r>
+              <w:rPr>
+                <w:w w:val="105"/>
+              </w:rPr>
+              <w:t>%}N</w:t>
+            </w:r>
+            <w:proofErr w:type="gramEnd"/>
+            <w:r>
+              <w:rPr>
+                <w:w w:val="105"/>
+              </w:rPr>
+              <w:t xml:space="preserve">{% </w:t>
+            </w:r>
+            <w:proofErr w:type="spellStart"/>
+            <w:r>
+              <w:rPr>
+                <w:w w:val="105"/>
+              </w:rPr>
+              <w:t>endif</w:t>
+            </w:r>
+            <w:proofErr w:type="spellEnd"/>
+            <w:r>
+              <w:rPr>
+                <w:w w:val="105"/>
+              </w:rPr>
+              <w:t xml:space="preserve"> %}</w:t>
             </w:r>
           </w:p>
         </w:tc>
@@ -6894,64 +7281,109 @@
             <w:shd w:val="clear" w:color="auto" w:fill="FFFFFF"/>
           </w:tcPr>
           <w:p>
-            <w:r>
+            <w:pPr>
+              <w:rPr>
+                <w:lang w:val="en-CA"/>
+              </w:rPr>
+            </w:pPr>
+            <w:r>
+              <w:rPr>
+                <w:lang w:val="en-CA"/>
+              </w:rPr>
               <w:t xml:space="preserve">{% for </w:t>
             </w:r>
             <w:proofErr w:type="spellStart"/>
             <w:r>
+              <w:rPr>
+                <w:lang w:val="en-CA"/>
+              </w:rPr>
               <w:t>veget</w:t>
             </w:r>
             <w:proofErr w:type="spellEnd"/>
             <w:r>
+              <w:rPr>
+                <w:lang w:val="en-CA"/>
+              </w:rPr>
               <w:t xml:space="preserve"> in </w:t>
             </w:r>
             <w:proofErr w:type="spellStart"/>
             <w:proofErr w:type="gramStart"/>
             <w:r>
+              <w:rPr>
+                <w:lang w:val="en-CA"/>
+              </w:rPr>
               <w:t>i.</w:t>
             </w:r>
             <w:r>
+              <w:rPr>
+                <w:lang w:val="en-CA"/>
+              </w:rPr>
               <w:t>vegets</w:t>
             </w:r>
             <w:proofErr w:type="spellEnd"/>
             <w:proofErr w:type="gramEnd"/>
             <w:r>
+              <w:rPr>
+                <w:lang w:val="en-CA"/>
+              </w:rPr>
               <w:t xml:space="preserve"> if </w:t>
             </w:r>
             <w:proofErr w:type="spellStart"/>
             <w:proofErr w:type="gramStart"/>
             <w:r>
+              <w:rPr>
+                <w:lang w:val="en-CA"/>
+              </w:rPr>
               <w:t>veget.Strate</w:t>
             </w:r>
             <w:proofErr w:type="spellEnd"/>
             <w:proofErr w:type="gramEnd"/>
             <w:r>
+              <w:rPr>
+                <w:lang w:val="en-CA"/>
+              </w:rPr>
               <w:t xml:space="preserve"> == "</w:t>
             </w:r>
-            <w:proofErr w:type="spellStart"/>
-            <w:r>
+            <w:r>
+              <w:rPr>
+                <w:lang w:val="en-CA"/>
+              </w:rPr>
               <w:t>herb</w:t>
             </w:r>
-            <w:proofErr w:type="spellEnd"/>
-            <w:r>
+            <w:r>
+              <w:rPr>
+                <w:lang w:val="en-CA"/>
+              </w:rPr>
               <w:t xml:space="preserve">" </w:t>
             </w:r>
             <w:proofErr w:type="gramStart"/>
             <w:r>
+              <w:rPr>
+                <w:lang w:val="en-CA"/>
+              </w:rPr>
               <w:t>%}{</w:t>
             </w:r>
             <w:proofErr w:type="gramEnd"/>
             <w:r>
+              <w:rPr>
+                <w:lang w:val="en-CA"/>
+              </w:rPr>
               <w:t>{</w:t>
             </w:r>
             <w:proofErr w:type="spellStart"/>
             <w:proofErr w:type="gramStart"/>
             <w:r>
+              <w:rPr>
+                <w:lang w:val="en-CA"/>
+              </w:rPr>
               <w:t>veget.Espece</w:t>
             </w:r>
             <w:proofErr w:type="spellEnd"/>
             <w:proofErr w:type="gramEnd"/>
             <w:r>
+              <w:rPr>
+                <w:lang w:val="en-CA"/>
+              </w:rPr>
               <w:t>}}</w:t>
             </w:r>
           </w:p>
@@ -7056,7 +7488,7 @@
           </w:tcPr>
           <w:p>
             <w:r>
-              <w:t>{{</w:t>
+              <w:t xml:space="preserve">{% if </w:t>
             </w:r>
             <w:proofErr w:type="spellStart"/>
             <w:proofErr w:type="gramStart"/>
@@ -7066,7 +7498,91 @@
             <w:proofErr w:type="spellEnd"/>
             <w:proofErr w:type="gramEnd"/>
             <w:r>
-              <w:t xml:space="preserve"> }}</w:t>
+              <w:t xml:space="preserve"> == </w:t>
+            </w:r>
+            <w:r>
+              <w:rPr>
+                <w:w w:val="105"/>
+              </w:rPr>
+              <w:t xml:space="preserve">"1" </w:t>
+            </w:r>
+            <w:proofErr w:type="gramStart"/>
+            <w:r>
+              <w:rPr>
+                <w:w w:val="105"/>
+              </w:rPr>
+              <w:t>%}O</w:t>
+            </w:r>
+            <w:proofErr w:type="gramEnd"/>
+            <w:r>
+              <w:rPr>
+                <w:w w:val="105"/>
+              </w:rPr>
+              <w:t xml:space="preserve">{% </w:t>
+            </w:r>
+            <w:proofErr w:type="spellStart"/>
+            <w:r>
+              <w:rPr>
+                <w:w w:val="105"/>
+              </w:rPr>
+              <w:t>elif</w:t>
+            </w:r>
+            <w:proofErr w:type="spellEnd"/>
+            <w:r>
+              <w:rPr>
+                <w:w w:val="105"/>
+              </w:rPr>
+              <w:t xml:space="preserve"> </w:t>
+            </w:r>
+            <w:proofErr w:type="spellStart"/>
+            <w:proofErr w:type="gramStart"/>
+            <w:r>
+              <w:t>veget.Dom</w:t>
+            </w:r>
+            <w:proofErr w:type="spellEnd"/>
+            <w:proofErr w:type="gramEnd"/>
+            <w:r>
+              <w:t xml:space="preserve"> == </w:t>
+            </w:r>
+            <w:r>
+              <w:rPr>
+                <w:w w:val="105"/>
+              </w:rPr>
+              <w:t>"0"</w:t>
+            </w:r>
+            <w:r>
+              <w:rPr>
+                <w:w w:val="105"/>
+              </w:rPr>
+              <w:t xml:space="preserve"> </w:t>
+            </w:r>
+            <w:proofErr w:type="gramStart"/>
+            <w:r>
+              <w:rPr>
+                <w:w w:val="105"/>
+              </w:rPr>
+              <w:t>%}N</w:t>
+            </w:r>
+            <w:proofErr w:type="gramEnd"/>
+            <w:r>
+              <w:rPr>
+                <w:w w:val="105"/>
+              </w:rPr>
+              <w:t xml:space="preserve">{% </w:t>
+            </w:r>
+            <w:proofErr w:type="spellStart"/>
+            <w:r>
+              <w:rPr>
+                <w:w w:val="105"/>
+              </w:rPr>
+              <w:t>endif</w:t>
+            </w:r>
+            <w:proofErr w:type="spellEnd"/>
+            <w:r>
+              <w:rPr>
+                <w:w w:val="105"/>
+              </w:rPr>
+              <w:t xml:space="preserve"> %}</w:t>
             </w:r>
           </w:p>
         </w:tc>
@@ -7261,6 +7777,7 @@
             <w:tcW w:w="67" w:type="dxa"/>
             <w:tcBorders>
               <w:top w:val="nil"/>
+              <w:bottom w:val="single" w:sz="4" w:space="0" w:color="auto"/>
               <w:right w:val="single" w:sz="2" w:space="0" w:color="000000"/>
             </w:tcBorders>
             <w:shd w:val="clear" w:color="auto" w:fill="FFFFFF"/>
@@ -7283,7 +7800,7 @@
             <w:tcBorders>
               <w:top w:val="single" w:sz="2" w:space="0" w:color="000000"/>
               <w:left w:val="single" w:sz="2" w:space="0" w:color="000000"/>
-              <w:bottom w:val="double" w:sz="4" w:space="0" w:color="auto"/>
+              <w:bottom w:val="single" w:sz="4" w:space="0" w:color="auto"/>
               <w:right w:val="single" w:sz="2" w:space="0" w:color="000000"/>
             </w:tcBorders>
             <w:shd w:val="clear" w:color="auto" w:fill="E6E6E6"/>
@@ -7305,7 +7822,7 @@
             <w:tcBorders>
               <w:top w:val="single" w:sz="2" w:space="0" w:color="000000"/>
               <w:left w:val="single" w:sz="2" w:space="0" w:color="000000"/>
-              <w:bottom w:val="double" w:sz="4" w:space="0" w:color="auto"/>
+              <w:bottom w:val="single" w:sz="4" w:space="0" w:color="auto"/>
               <w:right w:val="single" w:sz="2" w:space="0" w:color="000000"/>
             </w:tcBorders>
             <w:shd w:val="clear" w:color="auto" w:fill="E6E6E6"/>
@@ -7325,7 +7842,7 @@
             <w:tcBorders>
               <w:top w:val="single" w:sz="2" w:space="0" w:color="000000"/>
               <w:left w:val="single" w:sz="2" w:space="0" w:color="000000"/>
-              <w:bottom w:val="double" w:sz="4" w:space="0" w:color="auto"/>
+              <w:bottom w:val="single" w:sz="4" w:space="0" w:color="auto"/>
               <w:right w:val="single" w:sz="2" w:space="0" w:color="000000"/>
             </w:tcBorders>
             <w:shd w:val="clear" w:color="auto" w:fill="E6E6E6"/>
@@ -7345,7 +7862,7 @@
             <w:tcBorders>
               <w:top w:val="single" w:sz="2" w:space="0" w:color="000000"/>
               <w:left w:val="single" w:sz="2" w:space="0" w:color="000000"/>
-              <w:bottom w:val="double" w:sz="4" w:space="0" w:color="auto"/>
+              <w:bottom w:val="single" w:sz="4" w:space="0" w:color="auto"/>
               <w:right w:val="single" w:sz="2" w:space="0" w:color="000000"/>
             </w:tcBorders>
             <w:shd w:val="clear" w:color="auto" w:fill="E6E6E6"/>
@@ -7365,7 +7882,7 @@
             <w:tcBorders>
               <w:top w:val="single" w:sz="2" w:space="0" w:color="000000"/>
               <w:left w:val="single" w:sz="2" w:space="0" w:color="000000"/>
-              <w:bottom w:val="double" w:sz="4" w:space="0" w:color="auto"/>
+              <w:bottom w:val="single" w:sz="4" w:space="0" w:color="auto"/>
               <w:right w:val="single" w:sz="2" w:space="0" w:color="000000"/>
             </w:tcBorders>
             <w:shd w:val="clear" w:color="auto" w:fill="E6E6E6"/>
@@ -7386,7 +7903,7 @@
             <w:tcBorders>
               <w:top w:val="nil"/>
               <w:left w:val="single" w:sz="2" w:space="0" w:color="000000"/>
-              <w:bottom w:val="double" w:sz="4" w:space="0" w:color="auto"/>
+              <w:bottom w:val="single" w:sz="4" w:space="0" w:color="auto"/>
             </w:tcBorders>
             <w:shd w:val="clear" w:color="auto" w:fill="FFFFFF"/>
           </w:tcPr>
@@ -7415,16 +7932,12 @@
         <w:pStyle w:val="Corpsdetexte"/>
         <w:ind w:left="1477"/>
         <w:rPr>
-          <w:b w:val="0"/>
-          <w:bCs w:val="0"/>
           <w:sz w:val="11"/>
           <w:szCs w:val="11"/>
         </w:rPr>
       </w:pPr>
       <w:r>
         <w:rPr>
-          <w:b w:val="0"/>
-          <w:bCs w:val="0"/>
           <w:spacing w:val="-2"/>
           <w:w w:val="105"/>
           <w:sz w:val="11"/>
@@ -9166,7 +9679,7 @@
             <w:tcW w:w="5351" w:type="dxa"/>
             <w:gridSpan w:val="2"/>
             <w:tcBorders>
-              <w:bottom w:val="single" w:sz="4" w:space="0" w:color="000000"/>
+              <w:bottom w:val="single" w:sz="4" w:space="0" w:color="auto"/>
             </w:tcBorders>
             <w:shd w:val="clear" w:color="auto" w:fill="FFFFFF"/>
           </w:tcPr>
@@ -9820,7 +10333,7 @@
   <w:style w:type="paragraph" w:default="1" w:styleId="Normal">
     <w:name w:val="Normal"/>
     <w:qFormat/>
-    <w:rsid w:val="00FB750A"/>
+    <w:rsid w:val="00DE066F"/>
     <w:rPr>
       <w:rFonts w:ascii="Arial" w:eastAsia="Arial" w:hAnsi="Arial" w:cs="Arial"/>
       <w:sz w:val="10"/>

</xml_diff>